<commit_message>
cambios minimos al documento de presentacion
</commit_message>
<xml_diff>
--- a/doc/trim1/1_gestion_proyecto/4_plan_proyecto/Tienda/Documento Market System.docx
+++ b/doc/trim1/1_gestion_proyecto/4_plan_proyecto/Tienda/Documento Market System.docx
@@ -95,7 +95,71 @@
           <w:sz w:val="22"/>
           <w:lang w:val="es-ES"/>
         </w:rPr>
-        <w:t>Sistema de registro y control,de inventarios, ventas diarias y facturacion de ventas, tenientdo un mayor control financiero y sobre los productos que esta a la venta en el negocio.</w:t>
+        <w:t xml:space="preserve">Sistema de registro y </w:t>
+      </w:r>
+      <w:r>
+        <w:rPr>
+          <w:rFonts w:ascii="Arial" w:hAnsi="Arial" w:cs="Arial"/>
+          <w:sz w:val="22"/>
+          <w:lang w:val="es-ES"/>
+        </w:rPr>
+        <w:t>control de</w:t>
+      </w:r>
+      <w:r>
+        <w:rPr>
+          <w:rFonts w:ascii="Arial" w:hAnsi="Arial" w:cs="Arial"/>
+          <w:sz w:val="22"/>
+          <w:lang w:val="es-ES"/>
+        </w:rPr>
+        <w:t xml:space="preserve"> inventarios, ventas diarias y </w:t>
+      </w:r>
+      <w:r>
+        <w:rPr>
+          <w:rFonts w:ascii="Arial" w:hAnsi="Arial" w:cs="Arial"/>
+          <w:sz w:val="22"/>
+          <w:lang w:val="es-ES"/>
+        </w:rPr>
+        <w:t>facturación</w:t>
+      </w:r>
+      <w:r>
+        <w:rPr>
+          <w:rFonts w:ascii="Arial" w:hAnsi="Arial" w:cs="Arial"/>
+          <w:sz w:val="22"/>
+          <w:lang w:val="es-ES"/>
+        </w:rPr>
+        <w:t xml:space="preserve"> de ventas, </w:t>
+      </w:r>
+      <w:r>
+        <w:rPr>
+          <w:rFonts w:ascii="Arial" w:hAnsi="Arial" w:cs="Arial"/>
+          <w:sz w:val="22"/>
+          <w:lang w:val="es-ES"/>
+        </w:rPr>
+        <w:t>teniendo</w:t>
+      </w:r>
+      <w:r>
+        <w:rPr>
+          <w:rFonts w:ascii="Arial" w:hAnsi="Arial" w:cs="Arial"/>
+          <w:sz w:val="22"/>
+          <w:lang w:val="es-ES"/>
+        </w:rPr>
+        <w:t xml:space="preserve"> un mayor control financiero y sobre los productos que </w:t>
+      </w:r>
+      <w:r>
+        <w:rPr>
+          <w:rFonts w:ascii="Arial" w:hAnsi="Arial" w:cs="Arial"/>
+          <w:sz w:val="22"/>
+          <w:lang w:val="es-ES"/>
+        </w:rPr>
+        <w:t>está</w:t>
+      </w:r>
+      <w:r>
+        <w:rPr>
+          <w:rFonts w:ascii="Arial" w:hAnsi="Arial" w:cs="Arial"/>
+          <w:sz w:val="22"/>
+          <w:lang w:val="es-ES"/>
+        </w:rPr>
+        <w:t xml:space="preserve"> a la venta en el negocio.</w:t>
       </w:r>
     </w:p>
     <w:p>
@@ -681,7 +745,25 @@
           <w:sz w:val="20"/>
           <w:lang w:val="es-CO"/>
         </w:rPr>
-        <w:t>. Marzo de 2015</w:t>
+        <w:t xml:space="preserve">. </w:t>
+      </w:r>
+      <w:r>
+        <w:rPr>
+          <w:rFonts w:ascii="Arial" w:hAnsi="Arial" w:cs="Arial"/>
+          <w:bCs/>
+          <w:sz w:val="20"/>
+          <w:lang w:val="es-CO"/>
+        </w:rPr>
+        <w:t>marzo</w:t>
+      </w:r>
+      <w:r>
+        <w:rPr>
+          <w:rFonts w:ascii="Arial" w:hAnsi="Arial" w:cs="Arial"/>
+          <w:bCs/>
+          <w:sz w:val="20"/>
+          <w:lang w:val="es-CO"/>
+        </w:rPr>
+        <w:t xml:space="preserve"> de 2015</w:t>
       </w:r>
       <w:r>
         <w:rPr>
@@ -2708,6 +2790,7 @@
                 <w:sz w:val="20"/>
               </w:rPr>
             </w:pPr>
+            <w:proofErr w:type="spellStart"/>
             <w:r>
               <w:rPr>
                 <w:rFonts w:ascii="Arial" w:hAnsi="Arial" w:cs="Arial"/>
@@ -2715,7 +2798,17 @@
                 <w:bCs/>
                 <w:sz w:val="20"/>
               </w:rPr>
-              <w:t>Informaciòn del Proyecto</w:t>
+              <w:t>Informaciòn</w:t>
+            </w:r>
+            <w:proofErr w:type="spellEnd"/>
+            <w:r>
+              <w:rPr>
+                <w:rFonts w:ascii="Arial" w:hAnsi="Arial" w:cs="Arial"/>
+                <w:b/>
+                <w:bCs/>
+                <w:sz w:val="20"/>
+              </w:rPr>
+              <w:t xml:space="preserve"> del Proyecto</w:t>
             </w:r>
           </w:p>
         </w:tc>
@@ -2741,6 +2834,7 @@
                 <w:iCs w:val="0"/>
               </w:rPr>
             </w:pPr>
+            <w:proofErr w:type="spellStart"/>
             <w:r>
               <w:rPr>
                 <w:rFonts w:cs="Arial"/>
@@ -2748,8 +2842,29 @@
                 <w:bCs/>
                 <w:iCs w:val="0"/>
               </w:rPr>
-              <w:t>Título del proyecto</w:t>
-            </w:r>
+              <w:t>Título</w:t>
+            </w:r>
+            <w:proofErr w:type="spellEnd"/>
+            <w:r>
+              <w:rPr>
+                <w:rFonts w:cs="Arial"/>
+                <w:b/>
+                <w:bCs/>
+                <w:iCs w:val="0"/>
+              </w:rPr>
+              <w:t xml:space="preserve"> del </w:t>
+            </w:r>
+            <w:proofErr w:type="spellStart"/>
+            <w:r>
+              <w:rPr>
+                <w:rFonts w:cs="Arial"/>
+                <w:b/>
+                <w:bCs/>
+                <w:iCs w:val="0"/>
+              </w:rPr>
+              <w:t>proyecto</w:t>
+            </w:r>
+            <w:proofErr w:type="spellEnd"/>
           </w:p>
         </w:tc>
         <w:tc>
@@ -2802,6 +2917,7 @@
                 <w:sz w:val="20"/>
               </w:rPr>
             </w:pPr>
+            <w:proofErr w:type="spellStart"/>
             <w:r>
               <w:rPr>
                 <w:rFonts w:ascii="Arial" w:hAnsi="Arial" w:cs="Arial"/>
@@ -2809,8 +2925,29 @@
                 <w:bCs/>
                 <w:sz w:val="20"/>
               </w:rPr>
-              <w:t>Entidad beneficiaria</w:t>
-            </w:r>
+              <w:t>Entidad</w:t>
+            </w:r>
+            <w:proofErr w:type="spellEnd"/>
+            <w:r>
+              <w:rPr>
+                <w:rFonts w:ascii="Arial" w:hAnsi="Arial" w:cs="Arial"/>
+                <w:b/>
+                <w:bCs/>
+                <w:sz w:val="20"/>
+              </w:rPr>
+              <w:t xml:space="preserve"> </w:t>
+            </w:r>
+            <w:proofErr w:type="spellStart"/>
+            <w:r>
+              <w:rPr>
+                <w:rFonts w:ascii="Arial" w:hAnsi="Arial" w:cs="Arial"/>
+                <w:b/>
+                <w:bCs/>
+                <w:sz w:val="20"/>
+              </w:rPr>
+              <w:t>beneficiaria</w:t>
+            </w:r>
+            <w:proofErr w:type="spellEnd"/>
           </w:p>
         </w:tc>
         <w:tc>
@@ -2847,6 +2984,7 @@
                 <w:sz w:val="20"/>
               </w:rPr>
             </w:pPr>
+            <w:proofErr w:type="spellStart"/>
             <w:r>
               <w:rPr>
                 <w:rFonts w:ascii="Arial" w:hAnsi="Arial" w:cs="Arial"/>
@@ -2854,8 +2992,29 @@
                 <w:bCs/>
                 <w:sz w:val="20"/>
               </w:rPr>
-              <w:t>Entidad ejecutora</w:t>
-            </w:r>
+              <w:t>Entidad</w:t>
+            </w:r>
+            <w:proofErr w:type="spellEnd"/>
+            <w:r>
+              <w:rPr>
+                <w:rFonts w:ascii="Arial" w:hAnsi="Arial" w:cs="Arial"/>
+                <w:b/>
+                <w:bCs/>
+                <w:sz w:val="20"/>
+              </w:rPr>
+              <w:t xml:space="preserve"> </w:t>
+            </w:r>
+            <w:proofErr w:type="spellStart"/>
+            <w:r>
+              <w:rPr>
+                <w:rFonts w:ascii="Arial" w:hAnsi="Arial" w:cs="Arial"/>
+                <w:b/>
+                <w:bCs/>
+                <w:sz w:val="20"/>
+              </w:rPr>
+              <w:t>ejecutora</w:t>
+            </w:r>
+            <w:proofErr w:type="spellEnd"/>
           </w:p>
         </w:tc>
         <w:tc>
@@ -2898,6 +3057,7 @@
                 <w:sz w:val="20"/>
               </w:rPr>
             </w:pPr>
+            <w:proofErr w:type="spellStart"/>
             <w:r>
               <w:rPr>
                 <w:rFonts w:ascii="Arial" w:hAnsi="Arial" w:cs="Arial"/>
@@ -2905,8 +3065,49 @@
                 <w:bCs/>
                 <w:sz w:val="20"/>
               </w:rPr>
-              <w:t>Otras instituciones participantes</w:t>
-            </w:r>
+              <w:t>Otras</w:t>
+            </w:r>
+            <w:proofErr w:type="spellEnd"/>
+            <w:r>
+              <w:rPr>
+                <w:rFonts w:ascii="Arial" w:hAnsi="Arial" w:cs="Arial"/>
+                <w:b/>
+                <w:bCs/>
+                <w:sz w:val="20"/>
+              </w:rPr>
+              <w:t xml:space="preserve"> </w:t>
+            </w:r>
+            <w:proofErr w:type="spellStart"/>
+            <w:r>
+              <w:rPr>
+                <w:rFonts w:ascii="Arial" w:hAnsi="Arial" w:cs="Arial"/>
+                <w:b/>
+                <w:bCs/>
+                <w:sz w:val="20"/>
+              </w:rPr>
+              <w:t>instituciones</w:t>
+            </w:r>
+            <w:proofErr w:type="spellEnd"/>
+            <w:r>
+              <w:rPr>
+                <w:rFonts w:ascii="Arial" w:hAnsi="Arial" w:cs="Arial"/>
+                <w:b/>
+                <w:bCs/>
+                <w:sz w:val="20"/>
+              </w:rPr>
+              <w:t xml:space="preserve"> </w:t>
+            </w:r>
+            <w:proofErr w:type="spellStart"/>
+            <w:r>
+              <w:rPr>
+                <w:rFonts w:ascii="Arial" w:hAnsi="Arial" w:cs="Arial"/>
+                <w:b/>
+                <w:bCs/>
+                <w:sz w:val="20"/>
+              </w:rPr>
+              <w:t>participantes</w:t>
+            </w:r>
+            <w:proofErr w:type="spellEnd"/>
           </w:p>
         </w:tc>
         <w:tc>
@@ -2950,6 +3151,7 @@
                 <w:sz w:val="20"/>
               </w:rPr>
             </w:pPr>
+            <w:proofErr w:type="spellStart"/>
             <w:r>
               <w:rPr>
                 <w:rFonts w:ascii="Arial" w:hAnsi="Arial" w:cs="Arial"/>
@@ -2958,7 +3160,40 @@
                 <w:iCs/>
                 <w:sz w:val="20"/>
               </w:rPr>
-              <w:t>Duración del proyecto (Meses)</w:t>
+              <w:t>Duración</w:t>
+            </w:r>
+            <w:proofErr w:type="spellEnd"/>
+            <w:r>
+              <w:rPr>
+                <w:rFonts w:ascii="Arial" w:hAnsi="Arial" w:cs="Arial"/>
+                <w:b/>
+                <w:bCs/>
+                <w:iCs/>
+                <w:sz w:val="20"/>
+              </w:rPr>
+              <w:t xml:space="preserve"> del </w:t>
+            </w:r>
+            <w:proofErr w:type="spellStart"/>
+            <w:r>
+              <w:rPr>
+                <w:rFonts w:ascii="Arial" w:hAnsi="Arial" w:cs="Arial"/>
+                <w:b/>
+                <w:bCs/>
+                <w:iCs/>
+                <w:sz w:val="20"/>
+              </w:rPr>
+              <w:t>proyecto</w:t>
+            </w:r>
+            <w:proofErr w:type="spellEnd"/>
+            <w:r>
+              <w:rPr>
+                <w:rFonts w:ascii="Arial" w:hAnsi="Arial" w:cs="Arial"/>
+                <w:b/>
+                <w:bCs/>
+                <w:iCs/>
+                <w:sz w:val="20"/>
+              </w:rPr>
+              <w:t xml:space="preserve"> (Meses)</w:t>
             </w:r>
           </w:p>
         </w:tc>
@@ -3016,6 +3251,7 @@
                 <w:sz w:val="20"/>
               </w:rPr>
             </w:pPr>
+            <w:proofErr w:type="spellStart"/>
             <w:r>
               <w:rPr>
                 <w:rFonts w:ascii="Arial" w:hAnsi="Arial" w:cs="Arial"/>
@@ -3023,8 +3259,29 @@
                 <w:bCs/>
                 <w:sz w:val="20"/>
               </w:rPr>
-              <w:t>Costo Total del proyecto</w:t>
-            </w:r>
+              <w:t>Costo</w:t>
+            </w:r>
+            <w:proofErr w:type="spellEnd"/>
+            <w:r>
+              <w:rPr>
+                <w:rFonts w:ascii="Arial" w:hAnsi="Arial" w:cs="Arial"/>
+                <w:b/>
+                <w:bCs/>
+                <w:sz w:val="20"/>
+              </w:rPr>
+              <w:t xml:space="preserve"> Total del </w:t>
+            </w:r>
+            <w:proofErr w:type="spellStart"/>
+            <w:r>
+              <w:rPr>
+                <w:rFonts w:ascii="Arial" w:hAnsi="Arial" w:cs="Arial"/>
+                <w:b/>
+                <w:bCs/>
+                <w:sz w:val="20"/>
+              </w:rPr>
+              <w:t>proyecto</w:t>
+            </w:r>
+            <w:proofErr w:type="spellEnd"/>
             <w:r>
               <w:rPr>
                 <w:rFonts w:ascii="Arial" w:hAnsi="Arial" w:cs="Arial"/>
@@ -3211,6 +3468,7 @@
                 <w:sz w:val="20"/>
               </w:rPr>
             </w:pPr>
+            <w:proofErr w:type="spellStart"/>
             <w:r>
               <w:rPr>
                 <w:rFonts w:ascii="Arial" w:hAnsi="Arial" w:cs="Arial"/>
@@ -3220,6 +3478,7 @@
               </w:rPr>
               <w:t>Departamento</w:t>
             </w:r>
+            <w:proofErr w:type="spellEnd"/>
           </w:p>
         </w:tc>
         <w:tc>
@@ -3369,7 +3628,47 @@
                 <w:bCs/>
                 <w:sz w:val="20"/>
               </w:rPr>
-              <w:t>(Máx 10 Líneas)</w:t>
+              <w:t>(</w:t>
+            </w:r>
+            <w:proofErr w:type="spellStart"/>
+            <w:r>
+              <w:rPr>
+                <w:rFonts w:ascii="Arial" w:hAnsi="Arial" w:cs="Arial"/>
+                <w:b/>
+                <w:bCs/>
+                <w:sz w:val="20"/>
+              </w:rPr>
+              <w:t>Máx</w:t>
+            </w:r>
+            <w:proofErr w:type="spellEnd"/>
+            <w:r>
+              <w:rPr>
+                <w:rFonts w:ascii="Arial" w:hAnsi="Arial" w:cs="Arial"/>
+                <w:b/>
+                <w:bCs/>
+                <w:sz w:val="20"/>
+              </w:rPr>
+              <w:t xml:space="preserve"> 10 </w:t>
+            </w:r>
+            <w:proofErr w:type="spellStart"/>
+            <w:r>
+              <w:rPr>
+                <w:rFonts w:ascii="Arial" w:hAnsi="Arial" w:cs="Arial"/>
+                <w:b/>
+                <w:bCs/>
+                <w:sz w:val="20"/>
+              </w:rPr>
+              <w:t>Líneas</w:t>
+            </w:r>
+            <w:proofErr w:type="spellEnd"/>
+            <w:r>
+              <w:rPr>
+                <w:rFonts w:ascii="Arial" w:hAnsi="Arial" w:cs="Arial"/>
+                <w:b/>
+                <w:bCs/>
+                <w:sz w:val="20"/>
+              </w:rPr>
+              <w:t>)</w:t>
             </w:r>
           </w:p>
         </w:tc>
@@ -3401,81 +3700,733 @@
                 <w:lang w:val="es-ES"/>
               </w:rPr>
             </w:pPr>
+            <w:proofErr w:type="spellStart"/>
             <w:r>
               <w:rPr>
                 <w:rFonts w:ascii="Arial" w:hAnsi="Arial" w:cs="Arial"/>
                 <w:sz w:val="20"/>
                 <w:lang w:val="es-ES"/>
               </w:rPr>
-              <w:t>Develop a System for monitoring, support, control of inventory processes, control of daily sales and sales billing, the xxxxx business, consisting of:</w:t>
-            </w:r>
-          </w:p>
-          <w:p>
-            <w:pPr>
+              <w:t>Develop</w:t>
+            </w:r>
+            <w:proofErr w:type="spellEnd"/>
+            <w:r>
               <w:rPr>
                 <w:rFonts w:ascii="Arial" w:hAnsi="Arial" w:cs="Arial"/>
                 <w:sz w:val="20"/>
                 <w:lang w:val="es-ES"/>
               </w:rPr>
-            </w:pPr>
+              <w:t xml:space="preserve"> a </w:t>
+            </w:r>
+            <w:proofErr w:type="spellStart"/>
             <w:r>
               <w:rPr>
                 <w:rFonts w:ascii="Arial" w:hAnsi="Arial" w:cs="Arial"/>
                 <w:sz w:val="20"/>
                 <w:lang w:val="es-ES"/>
               </w:rPr>
-              <w:t>Manage Business Users.</w:t>
-            </w:r>
-          </w:p>
-          <w:p>
-            <w:pPr>
+              <w:t>System</w:t>
+            </w:r>
+            <w:proofErr w:type="spellEnd"/>
+            <w:r>
               <w:rPr>
                 <w:rFonts w:ascii="Arial" w:hAnsi="Arial" w:cs="Arial"/>
                 <w:sz w:val="20"/>
                 <w:lang w:val="es-ES"/>
               </w:rPr>
-            </w:pPr>
+              <w:t xml:space="preserve"> </w:t>
+            </w:r>
+            <w:proofErr w:type="spellStart"/>
             <w:r>
               <w:rPr>
                 <w:rFonts w:ascii="Arial" w:hAnsi="Arial" w:cs="Arial"/>
                 <w:sz w:val="20"/>
                 <w:lang w:val="es-ES"/>
               </w:rPr>
-              <w:t>Manage an information system for business inventory control.</w:t>
-            </w:r>
-          </w:p>
-          <w:p>
-            <w:pPr>
+              <w:t>for</w:t>
+            </w:r>
+            <w:proofErr w:type="spellEnd"/>
+            <w:r>
               <w:rPr>
                 <w:rFonts w:ascii="Arial" w:hAnsi="Arial" w:cs="Arial"/>
                 <w:sz w:val="20"/>
                 <w:lang w:val="es-ES"/>
               </w:rPr>
-            </w:pPr>
+              <w:t xml:space="preserve"> </w:t>
+            </w:r>
+            <w:proofErr w:type="spellStart"/>
             <w:r>
               <w:rPr>
                 <w:rFonts w:ascii="Arial" w:hAnsi="Arial" w:cs="Arial"/>
                 <w:sz w:val="20"/>
                 <w:lang w:val="es-ES"/>
               </w:rPr>
-              <w:t>Manage control of daily sales, income and expenses of business products.</w:t>
-            </w:r>
-          </w:p>
-          <w:p>
-            <w:pPr>
+              <w:t>monitoring</w:t>
+            </w:r>
+            <w:proofErr w:type="spellEnd"/>
+            <w:r>
               <w:rPr>
                 <w:rFonts w:ascii="Arial" w:hAnsi="Arial" w:cs="Arial"/>
                 <w:sz w:val="20"/>
                 <w:lang w:val="es-ES"/>
               </w:rPr>
-            </w:pPr>
+              <w:t xml:space="preserve">, </w:t>
+            </w:r>
+            <w:proofErr w:type="spellStart"/>
             <w:r>
               <w:rPr>
                 <w:rFonts w:ascii="Arial" w:hAnsi="Arial" w:cs="Arial"/>
                 <w:sz w:val="20"/>
                 <w:lang w:val="es-ES"/>
               </w:rPr>
-              <w:t>Prepare and deliver the sales invoice to the customer.</w:t>
+              <w:t>support</w:t>
+            </w:r>
+            <w:proofErr w:type="spellEnd"/>
+            <w:r>
+              <w:rPr>
+                <w:rFonts w:ascii="Arial" w:hAnsi="Arial" w:cs="Arial"/>
+                <w:sz w:val="20"/>
+                <w:lang w:val="es-ES"/>
+              </w:rPr>
+              <w:t xml:space="preserve">, control </w:t>
+            </w:r>
+            <w:proofErr w:type="spellStart"/>
+            <w:r>
+              <w:rPr>
+                <w:rFonts w:ascii="Arial" w:hAnsi="Arial" w:cs="Arial"/>
+                <w:sz w:val="20"/>
+                <w:lang w:val="es-ES"/>
+              </w:rPr>
+              <w:t>of</w:t>
+            </w:r>
+            <w:proofErr w:type="spellEnd"/>
+            <w:r>
+              <w:rPr>
+                <w:rFonts w:ascii="Arial" w:hAnsi="Arial" w:cs="Arial"/>
+                <w:sz w:val="20"/>
+                <w:lang w:val="es-ES"/>
+              </w:rPr>
+              <w:t xml:space="preserve"> </w:t>
+            </w:r>
+            <w:proofErr w:type="spellStart"/>
+            <w:r>
+              <w:rPr>
+                <w:rFonts w:ascii="Arial" w:hAnsi="Arial" w:cs="Arial"/>
+                <w:sz w:val="20"/>
+                <w:lang w:val="es-ES"/>
+              </w:rPr>
+              <w:t>inventory</w:t>
+            </w:r>
+            <w:proofErr w:type="spellEnd"/>
+            <w:r>
+              <w:rPr>
+                <w:rFonts w:ascii="Arial" w:hAnsi="Arial" w:cs="Arial"/>
+                <w:sz w:val="20"/>
+                <w:lang w:val="es-ES"/>
+              </w:rPr>
+              <w:t xml:space="preserve"> </w:t>
+            </w:r>
+            <w:proofErr w:type="spellStart"/>
+            <w:r>
+              <w:rPr>
+                <w:rFonts w:ascii="Arial" w:hAnsi="Arial" w:cs="Arial"/>
+                <w:sz w:val="20"/>
+                <w:lang w:val="es-ES"/>
+              </w:rPr>
+              <w:t>processes</w:t>
+            </w:r>
+            <w:proofErr w:type="spellEnd"/>
+            <w:r>
+              <w:rPr>
+                <w:rFonts w:ascii="Arial" w:hAnsi="Arial" w:cs="Arial"/>
+                <w:sz w:val="20"/>
+                <w:lang w:val="es-ES"/>
+              </w:rPr>
+              <w:t xml:space="preserve">, control </w:t>
+            </w:r>
+            <w:proofErr w:type="spellStart"/>
+            <w:r>
+              <w:rPr>
+                <w:rFonts w:ascii="Arial" w:hAnsi="Arial" w:cs="Arial"/>
+                <w:sz w:val="20"/>
+                <w:lang w:val="es-ES"/>
+              </w:rPr>
+              <w:t>of</w:t>
+            </w:r>
+            <w:proofErr w:type="spellEnd"/>
+            <w:r>
+              <w:rPr>
+                <w:rFonts w:ascii="Arial" w:hAnsi="Arial" w:cs="Arial"/>
+                <w:sz w:val="20"/>
+                <w:lang w:val="es-ES"/>
+              </w:rPr>
+              <w:t xml:space="preserve"> </w:t>
+            </w:r>
+            <w:proofErr w:type="spellStart"/>
+            <w:r>
+              <w:rPr>
+                <w:rFonts w:ascii="Arial" w:hAnsi="Arial" w:cs="Arial"/>
+                <w:sz w:val="20"/>
+                <w:lang w:val="es-ES"/>
+              </w:rPr>
+              <w:t>daily</w:t>
+            </w:r>
+            <w:proofErr w:type="spellEnd"/>
+            <w:r>
+              <w:rPr>
+                <w:rFonts w:ascii="Arial" w:hAnsi="Arial" w:cs="Arial"/>
+                <w:sz w:val="20"/>
+                <w:lang w:val="es-ES"/>
+              </w:rPr>
+              <w:t xml:space="preserve"> sales and sales </w:t>
+            </w:r>
+            <w:proofErr w:type="spellStart"/>
+            <w:r>
+              <w:rPr>
+                <w:rFonts w:ascii="Arial" w:hAnsi="Arial" w:cs="Arial"/>
+                <w:sz w:val="20"/>
+                <w:lang w:val="es-ES"/>
+              </w:rPr>
+              <w:t>billing</w:t>
+            </w:r>
+            <w:proofErr w:type="spellEnd"/>
+            <w:r>
+              <w:rPr>
+                <w:rFonts w:ascii="Arial" w:hAnsi="Arial" w:cs="Arial"/>
+                <w:sz w:val="20"/>
+                <w:lang w:val="es-ES"/>
+              </w:rPr>
+              <w:t xml:space="preserve">, </w:t>
+            </w:r>
+            <w:proofErr w:type="spellStart"/>
+            <w:r>
+              <w:rPr>
+                <w:rFonts w:ascii="Arial" w:hAnsi="Arial" w:cs="Arial"/>
+                <w:sz w:val="20"/>
+                <w:lang w:val="es-ES"/>
+              </w:rPr>
+              <w:t>the</w:t>
+            </w:r>
+            <w:proofErr w:type="spellEnd"/>
+            <w:r>
+              <w:rPr>
+                <w:rFonts w:ascii="Arial" w:hAnsi="Arial" w:cs="Arial"/>
+                <w:sz w:val="20"/>
+                <w:lang w:val="es-ES"/>
+              </w:rPr>
+              <w:t xml:space="preserve"> </w:t>
+            </w:r>
+            <w:proofErr w:type="spellStart"/>
+            <w:r>
+              <w:rPr>
+                <w:rFonts w:ascii="Arial" w:hAnsi="Arial" w:cs="Arial"/>
+                <w:sz w:val="20"/>
+                <w:lang w:val="es-ES"/>
+              </w:rPr>
+              <w:t>xxxxx</w:t>
+            </w:r>
+            <w:proofErr w:type="spellEnd"/>
+            <w:r>
+              <w:rPr>
+                <w:rFonts w:ascii="Arial" w:hAnsi="Arial" w:cs="Arial"/>
+                <w:sz w:val="20"/>
+                <w:lang w:val="es-ES"/>
+              </w:rPr>
+              <w:t xml:space="preserve"> </w:t>
+            </w:r>
+            <w:proofErr w:type="spellStart"/>
+            <w:r>
+              <w:rPr>
+                <w:rFonts w:ascii="Arial" w:hAnsi="Arial" w:cs="Arial"/>
+                <w:sz w:val="20"/>
+                <w:lang w:val="es-ES"/>
+              </w:rPr>
+              <w:t>business</w:t>
+            </w:r>
+            <w:proofErr w:type="spellEnd"/>
+            <w:r>
+              <w:rPr>
+                <w:rFonts w:ascii="Arial" w:hAnsi="Arial" w:cs="Arial"/>
+                <w:sz w:val="20"/>
+                <w:lang w:val="es-ES"/>
+              </w:rPr>
+              <w:t xml:space="preserve">, </w:t>
+            </w:r>
+            <w:proofErr w:type="spellStart"/>
+            <w:r>
+              <w:rPr>
+                <w:rFonts w:ascii="Arial" w:hAnsi="Arial" w:cs="Arial"/>
+                <w:sz w:val="20"/>
+                <w:lang w:val="es-ES"/>
+              </w:rPr>
+              <w:t>consisting</w:t>
+            </w:r>
+            <w:proofErr w:type="spellEnd"/>
+            <w:r>
+              <w:rPr>
+                <w:rFonts w:ascii="Arial" w:hAnsi="Arial" w:cs="Arial"/>
+                <w:sz w:val="20"/>
+                <w:lang w:val="es-ES"/>
+              </w:rPr>
+              <w:t xml:space="preserve"> </w:t>
+            </w:r>
+            <w:proofErr w:type="spellStart"/>
+            <w:r>
+              <w:rPr>
+                <w:rFonts w:ascii="Arial" w:hAnsi="Arial" w:cs="Arial"/>
+                <w:sz w:val="20"/>
+                <w:lang w:val="es-ES"/>
+              </w:rPr>
+              <w:t>of</w:t>
+            </w:r>
+            <w:proofErr w:type="spellEnd"/>
+            <w:r>
+              <w:rPr>
+                <w:rFonts w:ascii="Arial" w:hAnsi="Arial" w:cs="Arial"/>
+                <w:sz w:val="20"/>
+                <w:lang w:val="es-ES"/>
+              </w:rPr>
+              <w:t>:</w:t>
+            </w:r>
+          </w:p>
+          <w:p>
+            <w:pPr>
+              <w:rPr>
+                <w:rFonts w:ascii="Arial" w:hAnsi="Arial" w:cs="Arial"/>
+                <w:sz w:val="20"/>
+                <w:lang w:val="es-ES"/>
+              </w:rPr>
+            </w:pPr>
+            <w:proofErr w:type="spellStart"/>
+            <w:r>
+              <w:rPr>
+                <w:rFonts w:ascii="Arial" w:hAnsi="Arial" w:cs="Arial"/>
+                <w:sz w:val="20"/>
+                <w:lang w:val="es-ES"/>
+              </w:rPr>
+              <w:t>Manage</w:t>
+            </w:r>
+            <w:proofErr w:type="spellEnd"/>
+            <w:r>
+              <w:rPr>
+                <w:rFonts w:ascii="Arial" w:hAnsi="Arial" w:cs="Arial"/>
+                <w:sz w:val="20"/>
+                <w:lang w:val="es-ES"/>
+              </w:rPr>
+              <w:t xml:space="preserve"> Business </w:t>
+            </w:r>
+            <w:proofErr w:type="spellStart"/>
+            <w:r>
+              <w:rPr>
+                <w:rFonts w:ascii="Arial" w:hAnsi="Arial" w:cs="Arial"/>
+                <w:sz w:val="20"/>
+                <w:lang w:val="es-ES"/>
+              </w:rPr>
+              <w:t>Users</w:t>
+            </w:r>
+            <w:proofErr w:type="spellEnd"/>
+            <w:r>
+              <w:rPr>
+                <w:rFonts w:ascii="Arial" w:hAnsi="Arial" w:cs="Arial"/>
+                <w:sz w:val="20"/>
+                <w:lang w:val="es-ES"/>
+              </w:rPr>
+              <w:t>.</w:t>
+            </w:r>
+          </w:p>
+          <w:p>
+            <w:pPr>
+              <w:rPr>
+                <w:rFonts w:ascii="Arial" w:hAnsi="Arial" w:cs="Arial"/>
+                <w:sz w:val="20"/>
+                <w:lang w:val="es-ES"/>
+              </w:rPr>
+            </w:pPr>
+            <w:proofErr w:type="spellStart"/>
+            <w:r>
+              <w:rPr>
+                <w:rFonts w:ascii="Arial" w:hAnsi="Arial" w:cs="Arial"/>
+                <w:sz w:val="20"/>
+                <w:lang w:val="es-ES"/>
+              </w:rPr>
+              <w:t>Manage</w:t>
+            </w:r>
+            <w:proofErr w:type="spellEnd"/>
+            <w:r>
+              <w:rPr>
+                <w:rFonts w:ascii="Arial" w:hAnsi="Arial" w:cs="Arial"/>
+                <w:sz w:val="20"/>
+                <w:lang w:val="es-ES"/>
+              </w:rPr>
+              <w:t xml:space="preserve"> </w:t>
+            </w:r>
+            <w:proofErr w:type="spellStart"/>
+            <w:r>
+              <w:rPr>
+                <w:rFonts w:ascii="Arial" w:hAnsi="Arial" w:cs="Arial"/>
+                <w:sz w:val="20"/>
+                <w:lang w:val="es-ES"/>
+              </w:rPr>
+              <w:t>an</w:t>
+            </w:r>
+            <w:proofErr w:type="spellEnd"/>
+            <w:r>
+              <w:rPr>
+                <w:rFonts w:ascii="Arial" w:hAnsi="Arial" w:cs="Arial"/>
+                <w:sz w:val="20"/>
+                <w:lang w:val="es-ES"/>
+              </w:rPr>
+              <w:t xml:space="preserve"> </w:t>
+            </w:r>
+            <w:proofErr w:type="spellStart"/>
+            <w:r>
+              <w:rPr>
+                <w:rFonts w:ascii="Arial" w:hAnsi="Arial" w:cs="Arial"/>
+                <w:sz w:val="20"/>
+                <w:lang w:val="es-ES"/>
+              </w:rPr>
+              <w:t>information</w:t>
+            </w:r>
+            <w:proofErr w:type="spellEnd"/>
+            <w:r>
+              <w:rPr>
+                <w:rFonts w:ascii="Arial" w:hAnsi="Arial" w:cs="Arial"/>
+                <w:sz w:val="20"/>
+                <w:lang w:val="es-ES"/>
+              </w:rPr>
+              <w:t xml:space="preserve"> </w:t>
+            </w:r>
+            <w:proofErr w:type="spellStart"/>
+            <w:r>
+              <w:rPr>
+                <w:rFonts w:ascii="Arial" w:hAnsi="Arial" w:cs="Arial"/>
+                <w:sz w:val="20"/>
+                <w:lang w:val="es-ES"/>
+              </w:rPr>
+              <w:t>system</w:t>
+            </w:r>
+            <w:proofErr w:type="spellEnd"/>
+            <w:r>
+              <w:rPr>
+                <w:rFonts w:ascii="Arial" w:hAnsi="Arial" w:cs="Arial"/>
+                <w:sz w:val="20"/>
+                <w:lang w:val="es-ES"/>
+              </w:rPr>
+              <w:t xml:space="preserve"> </w:t>
+            </w:r>
+            <w:proofErr w:type="spellStart"/>
+            <w:r>
+              <w:rPr>
+                <w:rFonts w:ascii="Arial" w:hAnsi="Arial" w:cs="Arial"/>
+                <w:sz w:val="20"/>
+                <w:lang w:val="es-ES"/>
+              </w:rPr>
+              <w:t>for</w:t>
+            </w:r>
+            <w:proofErr w:type="spellEnd"/>
+            <w:r>
+              <w:rPr>
+                <w:rFonts w:ascii="Arial" w:hAnsi="Arial" w:cs="Arial"/>
+                <w:sz w:val="20"/>
+                <w:lang w:val="es-ES"/>
+              </w:rPr>
+              <w:t xml:space="preserve"> </w:t>
+            </w:r>
+            <w:proofErr w:type="spellStart"/>
+            <w:r>
+              <w:rPr>
+                <w:rFonts w:ascii="Arial" w:hAnsi="Arial" w:cs="Arial"/>
+                <w:sz w:val="20"/>
+                <w:lang w:val="es-ES"/>
+              </w:rPr>
+              <w:t>business</w:t>
+            </w:r>
+            <w:proofErr w:type="spellEnd"/>
+            <w:r>
+              <w:rPr>
+                <w:rFonts w:ascii="Arial" w:hAnsi="Arial" w:cs="Arial"/>
+                <w:sz w:val="20"/>
+                <w:lang w:val="es-ES"/>
+              </w:rPr>
+              <w:t xml:space="preserve"> </w:t>
+            </w:r>
+            <w:proofErr w:type="spellStart"/>
+            <w:r>
+              <w:rPr>
+                <w:rFonts w:ascii="Arial" w:hAnsi="Arial" w:cs="Arial"/>
+                <w:sz w:val="20"/>
+                <w:lang w:val="es-ES"/>
+              </w:rPr>
+              <w:t>inventory</w:t>
+            </w:r>
+            <w:proofErr w:type="spellEnd"/>
+            <w:r>
+              <w:rPr>
+                <w:rFonts w:ascii="Arial" w:hAnsi="Arial" w:cs="Arial"/>
+                <w:sz w:val="20"/>
+                <w:lang w:val="es-ES"/>
+              </w:rPr>
+              <w:t xml:space="preserve"> control.</w:t>
+            </w:r>
+          </w:p>
+          <w:p>
+            <w:pPr>
+              <w:rPr>
+                <w:rFonts w:ascii="Arial" w:hAnsi="Arial" w:cs="Arial"/>
+                <w:sz w:val="20"/>
+                <w:lang w:val="es-ES"/>
+              </w:rPr>
+            </w:pPr>
+            <w:proofErr w:type="spellStart"/>
+            <w:r>
+              <w:rPr>
+                <w:rFonts w:ascii="Arial" w:hAnsi="Arial" w:cs="Arial"/>
+                <w:sz w:val="20"/>
+                <w:lang w:val="es-ES"/>
+              </w:rPr>
+              <w:t>Manage</w:t>
+            </w:r>
+            <w:proofErr w:type="spellEnd"/>
+            <w:r>
+              <w:rPr>
+                <w:rFonts w:ascii="Arial" w:hAnsi="Arial" w:cs="Arial"/>
+                <w:sz w:val="20"/>
+                <w:lang w:val="es-ES"/>
+              </w:rPr>
+              <w:t xml:space="preserve"> control </w:t>
+            </w:r>
+            <w:proofErr w:type="spellStart"/>
+            <w:r>
+              <w:rPr>
+                <w:rFonts w:ascii="Arial" w:hAnsi="Arial" w:cs="Arial"/>
+                <w:sz w:val="20"/>
+                <w:lang w:val="es-ES"/>
+              </w:rPr>
+              <w:t>of</w:t>
+            </w:r>
+            <w:proofErr w:type="spellEnd"/>
+            <w:r>
+              <w:rPr>
+                <w:rFonts w:ascii="Arial" w:hAnsi="Arial" w:cs="Arial"/>
+                <w:sz w:val="20"/>
+                <w:lang w:val="es-ES"/>
+              </w:rPr>
+              <w:t xml:space="preserve"> </w:t>
+            </w:r>
+            <w:proofErr w:type="spellStart"/>
+            <w:r>
+              <w:rPr>
+                <w:rFonts w:ascii="Arial" w:hAnsi="Arial" w:cs="Arial"/>
+                <w:sz w:val="20"/>
+                <w:lang w:val="es-ES"/>
+              </w:rPr>
+              <w:t>daily</w:t>
+            </w:r>
+            <w:proofErr w:type="spellEnd"/>
+            <w:r>
+              <w:rPr>
+                <w:rFonts w:ascii="Arial" w:hAnsi="Arial" w:cs="Arial"/>
+                <w:sz w:val="20"/>
+                <w:lang w:val="es-ES"/>
+              </w:rPr>
+              <w:t xml:space="preserve"> sales, </w:t>
+            </w:r>
+            <w:proofErr w:type="spellStart"/>
+            <w:r>
+              <w:rPr>
+                <w:rFonts w:ascii="Arial" w:hAnsi="Arial" w:cs="Arial"/>
+                <w:sz w:val="20"/>
+                <w:lang w:val="es-ES"/>
+              </w:rPr>
+              <w:t>income</w:t>
+            </w:r>
+            <w:proofErr w:type="spellEnd"/>
+            <w:r>
+              <w:rPr>
+                <w:rFonts w:ascii="Arial" w:hAnsi="Arial" w:cs="Arial"/>
+                <w:sz w:val="20"/>
+                <w:lang w:val="es-ES"/>
+              </w:rPr>
+              <w:t xml:space="preserve"> and expenses </w:t>
+            </w:r>
+            <w:proofErr w:type="spellStart"/>
+            <w:r>
+              <w:rPr>
+                <w:rFonts w:ascii="Arial" w:hAnsi="Arial" w:cs="Arial"/>
+                <w:sz w:val="20"/>
+                <w:lang w:val="es-ES"/>
+              </w:rPr>
+              <w:t>of</w:t>
+            </w:r>
+            <w:proofErr w:type="spellEnd"/>
+            <w:r>
+              <w:rPr>
+                <w:rFonts w:ascii="Arial" w:hAnsi="Arial" w:cs="Arial"/>
+                <w:sz w:val="20"/>
+                <w:lang w:val="es-ES"/>
+              </w:rPr>
+              <w:t xml:space="preserve"> </w:t>
+            </w:r>
+            <w:proofErr w:type="spellStart"/>
+            <w:r>
+              <w:rPr>
+                <w:rFonts w:ascii="Arial" w:hAnsi="Arial" w:cs="Arial"/>
+                <w:sz w:val="20"/>
+                <w:lang w:val="es-ES"/>
+              </w:rPr>
+              <w:t>business</w:t>
+            </w:r>
+            <w:proofErr w:type="spellEnd"/>
+            <w:r>
+              <w:rPr>
+                <w:rFonts w:ascii="Arial" w:hAnsi="Arial" w:cs="Arial"/>
+                <w:sz w:val="20"/>
+                <w:lang w:val="es-ES"/>
+              </w:rPr>
+              <w:t xml:space="preserve"> </w:t>
+            </w:r>
+            <w:proofErr w:type="spellStart"/>
+            <w:r>
+              <w:rPr>
+                <w:rFonts w:ascii="Arial" w:hAnsi="Arial" w:cs="Arial"/>
+                <w:sz w:val="20"/>
+                <w:lang w:val="es-ES"/>
+              </w:rPr>
+              <w:t>products</w:t>
+            </w:r>
+            <w:proofErr w:type="spellEnd"/>
+            <w:r>
+              <w:rPr>
+                <w:rFonts w:ascii="Arial" w:hAnsi="Arial" w:cs="Arial"/>
+                <w:sz w:val="20"/>
+                <w:lang w:val="es-ES"/>
+              </w:rPr>
+              <w:t>.</w:t>
+            </w:r>
+          </w:p>
+          <w:p>
+            <w:pPr>
+              <w:rPr>
+                <w:rFonts w:ascii="Arial" w:hAnsi="Arial" w:cs="Arial"/>
+                <w:sz w:val="20"/>
+                <w:lang w:val="es-ES"/>
+              </w:rPr>
+            </w:pPr>
+            <w:r>
+              <w:rPr>
+                <w:rFonts w:ascii="Arial" w:hAnsi="Arial" w:cs="Arial"/>
+                <w:sz w:val="20"/>
+                <w:lang w:val="es-ES"/>
+              </w:rPr>
+              <w:t xml:space="preserve">Prepare and </w:t>
+            </w:r>
+            <w:proofErr w:type="spellStart"/>
+            <w:r>
+              <w:rPr>
+                <w:rFonts w:ascii="Arial" w:hAnsi="Arial" w:cs="Arial"/>
+                <w:sz w:val="20"/>
+                <w:lang w:val="es-ES"/>
+              </w:rPr>
+              <w:t>deliver</w:t>
+            </w:r>
+            <w:proofErr w:type="spellEnd"/>
+            <w:r>
+              <w:rPr>
+                <w:rFonts w:ascii="Arial" w:hAnsi="Arial" w:cs="Arial"/>
+                <w:sz w:val="20"/>
+                <w:lang w:val="es-ES"/>
+              </w:rPr>
+              <w:t xml:space="preserve"> </w:t>
+            </w:r>
+            <w:proofErr w:type="spellStart"/>
+            <w:r>
+              <w:rPr>
+                <w:rFonts w:ascii="Arial" w:hAnsi="Arial" w:cs="Arial"/>
+                <w:sz w:val="20"/>
+                <w:lang w:val="es-ES"/>
+              </w:rPr>
+              <w:t>the</w:t>
+            </w:r>
+            <w:proofErr w:type="spellEnd"/>
+            <w:r>
+              <w:rPr>
+                <w:rFonts w:ascii="Arial" w:hAnsi="Arial" w:cs="Arial"/>
+                <w:sz w:val="20"/>
+                <w:lang w:val="es-ES"/>
+              </w:rPr>
+              <w:t xml:space="preserve"> sales </w:t>
+            </w:r>
+            <w:proofErr w:type="spellStart"/>
+            <w:r>
+              <w:rPr>
+                <w:rFonts w:ascii="Arial" w:hAnsi="Arial" w:cs="Arial"/>
+                <w:sz w:val="20"/>
+                <w:lang w:val="es-ES"/>
+              </w:rPr>
+              <w:t>invoice</w:t>
+            </w:r>
+            <w:proofErr w:type="spellEnd"/>
+            <w:r>
+              <w:rPr>
+                <w:rFonts w:ascii="Arial" w:hAnsi="Arial" w:cs="Arial"/>
+                <w:sz w:val="20"/>
+                <w:lang w:val="es-ES"/>
+              </w:rPr>
+              <w:t xml:space="preserve"> </w:t>
+            </w:r>
+            <w:proofErr w:type="spellStart"/>
+            <w:r>
+              <w:rPr>
+                <w:rFonts w:ascii="Arial" w:hAnsi="Arial" w:cs="Arial"/>
+                <w:sz w:val="20"/>
+                <w:lang w:val="es-ES"/>
+              </w:rPr>
+              <w:t>to</w:t>
+            </w:r>
+            <w:proofErr w:type="spellEnd"/>
+            <w:r>
+              <w:rPr>
+                <w:rFonts w:ascii="Arial" w:hAnsi="Arial" w:cs="Arial"/>
+                <w:sz w:val="20"/>
+                <w:lang w:val="es-ES"/>
+              </w:rPr>
+              <w:t xml:space="preserve"> </w:t>
+            </w:r>
+            <w:proofErr w:type="spellStart"/>
+            <w:r>
+              <w:rPr>
+                <w:rFonts w:ascii="Arial" w:hAnsi="Arial" w:cs="Arial"/>
+                <w:sz w:val="20"/>
+                <w:lang w:val="es-ES"/>
+              </w:rPr>
+              <w:t>the</w:t>
+            </w:r>
+            <w:proofErr w:type="spellEnd"/>
+            <w:r>
+              <w:rPr>
+                <w:rFonts w:ascii="Arial" w:hAnsi="Arial" w:cs="Arial"/>
+                <w:sz w:val="20"/>
+                <w:lang w:val="es-ES"/>
+              </w:rPr>
+              <w:t xml:space="preserve"> </w:t>
+            </w:r>
+            <w:proofErr w:type="spellStart"/>
+            <w:r>
+              <w:rPr>
+                <w:rFonts w:ascii="Arial" w:hAnsi="Arial" w:cs="Arial"/>
+                <w:sz w:val="20"/>
+                <w:lang w:val="es-ES"/>
+              </w:rPr>
+              <w:t>customer</w:t>
+            </w:r>
+            <w:proofErr w:type="spellEnd"/>
+            <w:r>
+              <w:rPr>
+                <w:rFonts w:ascii="Arial" w:hAnsi="Arial" w:cs="Arial"/>
+                <w:sz w:val="20"/>
+                <w:lang w:val="es-ES"/>
+              </w:rPr>
+              <w:t>.</w:t>
             </w:r>
           </w:p>
         </w:tc>
@@ -3500,6 +4451,7 @@
                 <w:sz w:val="20"/>
               </w:rPr>
             </w:pPr>
+            <w:proofErr w:type="spellStart"/>
             <w:r>
               <w:rPr>
                 <w:rFonts w:ascii="Arial" w:hAnsi="Arial" w:cs="Arial"/>
@@ -3507,7 +4459,17 @@
                 <w:bCs/>
                 <w:sz w:val="20"/>
               </w:rPr>
-              <w:t>Objetivo General</w:t>
+              <w:t>Objetivo</w:t>
+            </w:r>
+            <w:proofErr w:type="spellEnd"/>
+            <w:r>
+              <w:rPr>
+                <w:rFonts w:ascii="Arial" w:hAnsi="Arial" w:cs="Arial"/>
+                <w:b/>
+                <w:bCs/>
+                <w:sz w:val="20"/>
+              </w:rPr>
+              <w:t xml:space="preserve"> General</w:t>
             </w:r>
           </w:p>
         </w:tc>
@@ -3555,7 +4517,25 @@
                 <w:szCs w:val="20"/>
                 <w:lang w:val="es-MX"/>
               </w:rPr>
-              <w:t xml:space="preserve">esarrollar un Sistema de Información Web Metal System para el seguimiento, apoyo, control a los procesos de </w:t>
+              <w:t xml:space="preserve">esarrollar un Sistema de Información Web </w:t>
+            </w:r>
+            <w:r>
+              <w:rPr>
+                <w:rFonts w:ascii="Arial" w:hAnsi="Arial" w:cs="Arial"/>
+                <w:sz w:val="20"/>
+                <w:szCs w:val="20"/>
+                <w:lang w:val="es-MX"/>
+              </w:rPr>
+              <w:t>Market</w:t>
+            </w:r>
+            <w:r>
+              <w:rPr>
+                <w:rFonts w:ascii="Arial" w:hAnsi="Arial" w:cs="Arial"/>
+                <w:sz w:val="20"/>
+                <w:szCs w:val="20"/>
+                <w:lang w:val="es-MX"/>
+              </w:rPr>
+              <w:t xml:space="preserve"> System para el seguimiento, apoyo, control a los procesos de </w:t>
             </w:r>
             <w:r>
               <w:rPr>
@@ -3625,6 +4605,7 @@
                 <w:sz w:val="20"/>
               </w:rPr>
             </w:pPr>
+            <w:proofErr w:type="spellStart"/>
             <w:r>
               <w:rPr>
                 <w:rFonts w:ascii="Arial" w:hAnsi="Arial" w:cs="Arial"/>
@@ -3632,8 +4613,9 @@
                 <w:bCs/>
                 <w:sz w:val="20"/>
               </w:rPr>
-              <w:t>Objetivos Especí</w:t>
-            </w:r>
+              <w:t>Objetivos</w:t>
+            </w:r>
+            <w:proofErr w:type="spellEnd"/>
             <w:r>
               <w:rPr>
                 <w:rFonts w:ascii="Arial" w:hAnsi="Arial" w:cs="Arial"/>
@@ -3641,8 +4623,28 @@
                 <w:bCs/>
                 <w:sz w:val="20"/>
               </w:rPr>
+              <w:t xml:space="preserve"> </w:t>
+            </w:r>
+            <w:proofErr w:type="spellStart"/>
+            <w:r>
+              <w:rPr>
+                <w:rFonts w:ascii="Arial" w:hAnsi="Arial" w:cs="Arial"/>
+                <w:b/>
+                <w:bCs/>
+                <w:sz w:val="20"/>
+              </w:rPr>
+              <w:t>Especí</w:t>
+            </w:r>
+            <w:r>
+              <w:rPr>
+                <w:rFonts w:ascii="Arial" w:hAnsi="Arial" w:cs="Arial"/>
+                <w:b/>
+                <w:bCs/>
+                <w:sz w:val="20"/>
+              </w:rPr>
               <w:t>ficos</w:t>
             </w:r>
+            <w:proofErr w:type="spellEnd"/>
           </w:p>
         </w:tc>
       </w:tr>
@@ -3685,7 +4687,7 @@
                 <w:szCs w:val="20"/>
                 <w:lang w:val="es-MX"/>
               </w:rPr>
-              <w:t>Gestionar los Usuarios de</w:t>
+              <w:t xml:space="preserve">Gestionar los Usuarios </w:t>
             </w:r>
             <w:r>
               <w:rPr>
@@ -3694,16 +4696,7 @@
                 <w:szCs w:val="20"/>
                 <w:lang w:val="es-MX"/>
               </w:rPr>
-              <w:t>l negocio</w:t>
-            </w:r>
-            <w:r>
-              <w:rPr>
-                <w:rFonts w:ascii="Arial" w:hAnsi="Arial" w:cs="Arial"/>
-                <w:sz w:val="20"/>
-                <w:szCs w:val="20"/>
-                <w:lang w:val="es-MX"/>
-              </w:rPr>
-              <w:t>.</w:t>
+              <w:t>de la empresa Distribuidora A.C</w:t>
             </w:r>
           </w:p>
           <w:p>
@@ -3753,7 +4746,7 @@
                 <w:szCs w:val="20"/>
                 <w:lang w:val="es-MX"/>
               </w:rPr>
-              <w:t>eo y registro de los articulos del negocio</w:t>
+              <w:t xml:space="preserve">eo y registro de los </w:t>
             </w:r>
             <w:r>
               <w:rPr>
@@ -3762,7 +4755,7 @@
                 <w:szCs w:val="20"/>
                 <w:lang w:val="es-MX"/>
               </w:rPr>
-              <w:t>, es decir el manejo ded inventrio de el negocio</w:t>
+              <w:t>artículos</w:t>
             </w:r>
             <w:r>
               <w:rPr>
@@ -3771,7 +4764,61 @@
                 <w:szCs w:val="20"/>
                 <w:lang w:val="es-MX"/>
               </w:rPr>
-              <w:t xml:space="preserve"> xxxx</w:t>
+              <w:t xml:space="preserve"> del negocio</w:t>
+            </w:r>
+            <w:r>
+              <w:rPr>
+                <w:rFonts w:ascii="Arial" w:hAnsi="Arial" w:cs="Arial"/>
+                <w:sz w:val="20"/>
+                <w:szCs w:val="20"/>
+                <w:lang w:val="es-MX"/>
+              </w:rPr>
+              <w:t xml:space="preserve">, es decir el manejo de </w:t>
+            </w:r>
+            <w:r>
+              <w:rPr>
+                <w:rFonts w:ascii="Arial" w:hAnsi="Arial" w:cs="Arial"/>
+                <w:sz w:val="20"/>
+                <w:szCs w:val="20"/>
+                <w:lang w:val="es-MX"/>
+              </w:rPr>
+              <w:t>inventario</w:t>
+            </w:r>
+            <w:r>
+              <w:rPr>
+                <w:rFonts w:ascii="Arial" w:hAnsi="Arial" w:cs="Arial"/>
+                <w:sz w:val="20"/>
+                <w:szCs w:val="20"/>
+                <w:lang w:val="es-MX"/>
+              </w:rPr>
+              <w:t xml:space="preserve"> </w:t>
+            </w:r>
+            <w:r>
+              <w:rPr>
+                <w:rFonts w:ascii="Arial" w:hAnsi="Arial" w:cs="Arial"/>
+                <w:sz w:val="20"/>
+                <w:szCs w:val="20"/>
+                <w:lang w:val="es-MX"/>
+              </w:rPr>
+              <w:t>de la empresa</w:t>
+            </w:r>
+            <w:r>
+              <w:rPr>
+                <w:rFonts w:ascii="Arial" w:hAnsi="Arial" w:cs="Arial"/>
+                <w:sz w:val="20"/>
+                <w:szCs w:val="20"/>
+                <w:lang w:val="es-MX"/>
+              </w:rPr>
+              <w:t xml:space="preserve"> </w:t>
+            </w:r>
+            <w:r>
+              <w:rPr>
+                <w:rFonts w:ascii="Arial" w:hAnsi="Arial" w:cs="Arial"/>
+                <w:sz w:val="20"/>
+                <w:szCs w:val="20"/>
+                <w:lang w:val="es-MX"/>
+              </w:rPr>
+              <w:t>Distribuidora A.C</w:t>
             </w:r>
           </w:p>
           <w:p>
@@ -3803,7 +4850,7 @@
                 <w:szCs w:val="20"/>
                 <w:lang w:val="es-MX"/>
               </w:rPr>
-              <w:t>ventas para le negocio xxxx</w:t>
+              <w:t xml:space="preserve">ventas para </w:t>
             </w:r>
             <w:r>
               <w:rPr>
@@ -3812,7 +4859,7 @@
                 <w:szCs w:val="20"/>
                 <w:lang w:val="es-MX"/>
               </w:rPr>
-              <w:t>.</w:t>
+              <w:t>la empresa Distribuidora A.C</w:t>
             </w:r>
           </w:p>
           <w:p>
@@ -3835,7 +4882,52 @@
                 <w:szCs w:val="20"/>
                 <w:lang w:val="es-MX"/>
               </w:rPr>
-              <w:t>Gestionr la elaboración de las facturas de venta de el negocio xxxxxx</w:t>
+              <w:t>Gestionar</w:t>
+            </w:r>
+            <w:r>
+              <w:rPr>
+                <w:rFonts w:ascii="Arial" w:hAnsi="Arial" w:cs="Arial"/>
+                <w:sz w:val="20"/>
+                <w:szCs w:val="20"/>
+                <w:lang w:val="es-MX"/>
+              </w:rPr>
+              <w:t xml:space="preserve"> la elaboración de las facturas de venta </w:t>
+            </w:r>
+            <w:r>
+              <w:rPr>
+                <w:rFonts w:ascii="Arial" w:hAnsi="Arial" w:cs="Arial"/>
+                <w:sz w:val="20"/>
+                <w:szCs w:val="20"/>
+                <w:lang w:val="es-MX"/>
+              </w:rPr>
+              <w:t>del</w:t>
+            </w:r>
+            <w:r>
+              <w:rPr>
+                <w:rFonts w:ascii="Arial" w:hAnsi="Arial" w:cs="Arial"/>
+                <w:sz w:val="20"/>
+                <w:szCs w:val="20"/>
+                <w:lang w:val="es-MX"/>
+              </w:rPr>
+              <w:t xml:space="preserve"> negocio</w:t>
+            </w:r>
+            <w:r>
+              <w:rPr>
+                <w:rFonts w:ascii="Arial" w:hAnsi="Arial" w:cs="Arial"/>
+                <w:sz w:val="20"/>
+                <w:szCs w:val="20"/>
+                <w:lang w:val="es-MX"/>
+              </w:rPr>
+              <w:t xml:space="preserve"> </w:t>
+            </w:r>
+            <w:r>
+              <w:rPr>
+                <w:rFonts w:ascii="Arial" w:hAnsi="Arial" w:cs="Arial"/>
+                <w:sz w:val="20"/>
+                <w:szCs w:val="20"/>
+                <w:lang w:val="es-MX"/>
+              </w:rPr>
+              <w:t>de la empresa Distribuidora A.C</w:t>
             </w:r>
           </w:p>
           <w:p>
@@ -3867,7 +4959,7 @@
                 <w:szCs w:val="20"/>
                 <w:lang w:val="es-MX"/>
               </w:rPr>
-              <w:t xml:space="preserve"> del negocio xxxxx</w:t>
+              <w:t xml:space="preserve"> del negocio </w:t>
             </w:r>
             <w:r>
               <w:rPr>
@@ -3876,7 +4968,7 @@
                 <w:szCs w:val="20"/>
                 <w:lang w:val="es-MX"/>
               </w:rPr>
-              <w:t>.</w:t>
+              <w:t>de la empresa Distribuidora A.C</w:t>
             </w:r>
           </w:p>
           <w:p>
@@ -3910,6 +5002,7 @@
                 <w:sz w:val="20"/>
               </w:rPr>
             </w:pPr>
+            <w:proofErr w:type="spellStart"/>
             <w:r>
               <w:rPr>
                 <w:rFonts w:ascii="Arial" w:hAnsi="Arial" w:cs="Arial"/>
@@ -3919,6 +5012,7 @@
               </w:rPr>
               <w:t>Justificación</w:t>
             </w:r>
+            <w:proofErr w:type="spellEnd"/>
           </w:p>
         </w:tc>
       </w:tr>
@@ -3957,7 +5051,48 @@
                 <w:sz w:val="20"/>
                 <w:lang w:val="es-MX"/>
               </w:rPr>
-              <w:t xml:space="preserve">Se propone el desarrollo de un Sistema de Información Web denominado Market System que sirva como herramienta software de apoyo al seguimiento de ventas, control de invetarios y facturación del negocio xxx para apoyar los diferentes procesos operativos y financieros los cuales se están llevando a cabo de manera manual con el fin de tener un mayor control y seguridad de información de los productos y servicios que se ofrecen. </w:t>
+              <w:t xml:space="preserve">Se propone el desarrollo de un Sistema de Información Web denominado Market System que sirva como herramienta software de apoyo al seguimiento de ventas, control de </w:t>
+            </w:r>
+            <w:r>
+              <w:rPr>
+                <w:rFonts w:ascii="Arial" w:hAnsi="Arial" w:cs="Arial"/>
+                <w:sz w:val="20"/>
+                <w:lang w:val="es-MX"/>
+              </w:rPr>
+              <w:t>inventarios</w:t>
+            </w:r>
+            <w:r>
+              <w:rPr>
+                <w:rFonts w:ascii="Arial" w:hAnsi="Arial" w:cs="Arial"/>
+                <w:sz w:val="20"/>
+                <w:lang w:val="es-MX"/>
+              </w:rPr>
+              <w:t xml:space="preserve"> y facturación </w:t>
+            </w:r>
+            <w:r>
+              <w:rPr>
+                <w:rFonts w:ascii="Arial" w:hAnsi="Arial" w:cs="Arial"/>
+                <w:sz w:val="20"/>
+                <w:szCs w:val="20"/>
+                <w:lang w:val="es-MX"/>
+              </w:rPr>
+              <w:t>de la empresa Distribuidora A.C</w:t>
+            </w:r>
+            <w:r>
+              <w:rPr>
+                <w:rFonts w:ascii="Arial" w:hAnsi="Arial" w:cs="Arial"/>
+                <w:sz w:val="20"/>
+                <w:lang w:val="es-MX"/>
+              </w:rPr>
+              <w:t xml:space="preserve"> </w:t>
+            </w:r>
+            <w:r>
+              <w:rPr>
+                <w:rFonts w:ascii="Arial" w:hAnsi="Arial" w:cs="Arial"/>
+                <w:sz w:val="20"/>
+                <w:lang w:val="es-MX"/>
+              </w:rPr>
+              <w:t xml:space="preserve">para apoyar los diferentes procesos operativos y financieros los cuales se están llevando a cabo de manera manual con el fin de tener un mayor control y seguridad de información de los productos y servicios que se ofrecen. </w:t>
             </w:r>
           </w:p>
           <w:p>
@@ -3975,7 +5110,48 @@
                 <w:sz w:val="20"/>
                 <w:lang w:val="es-MX"/>
               </w:rPr>
-              <w:t xml:space="preserve">La importancia del Sistema: Permitirá la gestión del administrado del negocio xxxx ubicada en carrera 82 c # a 27 Sur. </w:t>
+              <w:t xml:space="preserve">La importancia del Sistema: Permitirá la gestión del </w:t>
+            </w:r>
+            <w:r>
+              <w:rPr>
+                <w:rFonts w:ascii="Arial" w:hAnsi="Arial" w:cs="Arial"/>
+                <w:sz w:val="20"/>
+                <w:lang w:val="es-MX"/>
+              </w:rPr>
+              <w:t>administrador</w:t>
+            </w:r>
+            <w:r>
+              <w:rPr>
+                <w:rFonts w:ascii="Arial" w:hAnsi="Arial" w:cs="Arial"/>
+                <w:sz w:val="20"/>
+                <w:lang w:val="es-MX"/>
+              </w:rPr>
+              <w:t xml:space="preserve"> </w:t>
+            </w:r>
+            <w:r>
+              <w:rPr>
+                <w:rFonts w:ascii="Arial" w:hAnsi="Arial" w:cs="Arial"/>
+                <w:sz w:val="20"/>
+                <w:szCs w:val="20"/>
+                <w:lang w:val="es-MX"/>
+              </w:rPr>
+              <w:t>de la empresa Distribuidora A.C</w:t>
+            </w:r>
+            <w:r>
+              <w:rPr>
+                <w:rFonts w:ascii="Arial" w:hAnsi="Arial" w:cs="Arial"/>
+                <w:sz w:val="20"/>
+                <w:lang w:val="es-MX"/>
+              </w:rPr>
+              <w:t xml:space="preserve"> </w:t>
+            </w:r>
+            <w:r>
+              <w:rPr>
+                <w:rFonts w:ascii="Arial" w:hAnsi="Arial" w:cs="Arial"/>
+                <w:sz w:val="20"/>
+                <w:lang w:val="es-MX"/>
+              </w:rPr>
+              <w:t xml:space="preserve">ubicada en carrera 82 c # a 27 Sur. </w:t>
             </w:r>
           </w:p>
           <w:p>
@@ -3993,7 +5169,48 @@
                 <w:sz w:val="20"/>
                 <w:lang w:val="es-MX"/>
               </w:rPr>
-              <w:t>La importancia del Sistema: Permitirá la gestión de el administrador con su usuario de la Empresa [Nombre Empresa] ubicada en ubicada en la carrera 82 c # a 27 Sur, ingresar las ventas diarias y crear la respectiva factura de venta.</w:t>
+              <w:t xml:space="preserve">La importancia del Sistema: Permitirá la gestión </w:t>
+            </w:r>
+            <w:r>
+              <w:rPr>
+                <w:rFonts w:ascii="Arial" w:hAnsi="Arial" w:cs="Arial"/>
+                <w:sz w:val="20"/>
+                <w:lang w:val="es-MX"/>
+              </w:rPr>
+              <w:t>del</w:t>
+            </w:r>
+            <w:r>
+              <w:rPr>
+                <w:rFonts w:ascii="Arial" w:hAnsi="Arial" w:cs="Arial"/>
+                <w:sz w:val="20"/>
+                <w:lang w:val="es-MX"/>
+              </w:rPr>
+              <w:t xml:space="preserve"> administrador con su usuario </w:t>
+            </w:r>
+            <w:r>
+              <w:rPr>
+                <w:rFonts w:ascii="Arial" w:hAnsi="Arial" w:cs="Arial"/>
+                <w:sz w:val="20"/>
+                <w:szCs w:val="20"/>
+                <w:lang w:val="es-MX"/>
+              </w:rPr>
+              <w:t>de la empresa Distribuidora A.C</w:t>
+            </w:r>
+            <w:r>
+              <w:rPr>
+                <w:rFonts w:ascii="Arial" w:hAnsi="Arial" w:cs="Arial"/>
+                <w:sz w:val="20"/>
+                <w:lang w:val="es-MX"/>
+              </w:rPr>
+              <w:t xml:space="preserve"> </w:t>
+            </w:r>
+            <w:r>
+              <w:rPr>
+                <w:rFonts w:ascii="Arial" w:hAnsi="Arial" w:cs="Arial"/>
+                <w:sz w:val="20"/>
+                <w:lang w:val="es-MX"/>
+              </w:rPr>
+              <w:t>ubicada en ubicada en la carrera 82 c # a 27 Sur, ingresar las ventas diarias y crear la respectiva factura de venta.</w:t>
             </w:r>
           </w:p>
           <w:p>
@@ -4240,7 +5457,7 @@
           <w:sz w:val="22"/>
           <w:lang w:val="es-MX"/>
         </w:rPr>
-        <w:t>generacion</w:t>
+        <w:t>generación</w:t>
       </w:r>
       <w:r>
         <w:rPr>
@@ -4256,7 +5473,23 @@
           <w:sz w:val="22"/>
           <w:lang w:val="es-MX"/>
         </w:rPr>
-        <w:t>facturas de venta, por lo tanto no se tienen registro de esta actividad</w:t>
+        <w:t xml:space="preserve">facturas de venta, por lo </w:t>
+      </w:r>
+      <w:r>
+        <w:rPr>
+          <w:rFonts w:ascii="Arial" w:hAnsi="Arial" w:cs="Arial"/>
+          <w:sz w:val="22"/>
+          <w:lang w:val="es-MX"/>
+        </w:rPr>
+        <w:t>tanto,</w:t>
+      </w:r>
+      <w:r>
+        <w:rPr>
+          <w:rFonts w:ascii="Arial" w:hAnsi="Arial" w:cs="Arial"/>
+          <w:sz w:val="22"/>
+          <w:lang w:val="es-MX"/>
+        </w:rPr>
+        <w:t xml:space="preserve"> no se tienen registro de esta actividad</w:t>
       </w:r>
       <w:r>
         <w:rPr>
@@ -4305,7 +5538,23 @@
           <w:sz w:val="22"/>
           <w:lang w:val="es-MX"/>
         </w:rPr>
-        <w:t xml:space="preserve">Todos estos procesos disminuyen la efectiviad </w:t>
+        <w:t xml:space="preserve">Todos estos procesos disminuyen la </w:t>
+      </w:r>
+      <w:r>
+        <w:rPr>
+          <w:rFonts w:ascii="Arial" w:hAnsi="Arial" w:cs="Arial"/>
+          <w:sz w:val="22"/>
+          <w:lang w:val="es-MX"/>
+        </w:rPr>
+        <w:t>efectividad</w:t>
+      </w:r>
+      <w:r>
+        <w:rPr>
+          <w:rFonts w:ascii="Arial" w:hAnsi="Arial" w:cs="Arial"/>
+          <w:sz w:val="22"/>
+          <w:lang w:val="es-MX"/>
+        </w:rPr>
+        <w:t xml:space="preserve"> </w:t>
       </w:r>
       <w:r>
         <w:rPr>
@@ -4360,17 +5609,27 @@
       </w:pPr>
       <w:bookmarkStart w:id="5" w:name="_Toc63585472"/>
       <w:bookmarkStart w:id="6" w:name="_Toc413857946"/>
-      <w:r>
-        <w:t xml:space="preserve">Objetivo </w:t>
+      <w:proofErr w:type="spellStart"/>
+      <w:r>
+        <w:t>Objetivo</w:t>
+      </w:r>
+      <w:proofErr w:type="spellEnd"/>
+      <w:r>
+        <w:t xml:space="preserve"> </w:t>
       </w:r>
       <w:bookmarkEnd w:id="5"/>
       <w:r>
         <w:t>General</w:t>
       </w:r>
       <w:r>
-        <w:t xml:space="preserve"> – Propósito</w:t>
+        <w:t xml:space="preserve"> – </w:t>
+      </w:r>
+      <w:proofErr w:type="spellStart"/>
+      <w:r>
+        <w:t>Propósito</w:t>
       </w:r>
       <w:bookmarkEnd w:id="6"/>
+      <w:proofErr w:type="spellEnd"/>
     </w:p>
     <w:p>
       <w:pPr>
@@ -4408,22 +5667,58 @@
           <w:sz w:val="22"/>
           <w:lang w:val="es-ES"/>
         </w:rPr>
-        <w:t xml:space="preserve"> contar con la herramienta adeuada que ayude a tener un mayor control tanto en la parte financiera como en la productiva, llevando un control de </w:t>
-      </w:r>
+        <w:t xml:space="preserve"> contar con la herramienta </w:t>
+      </w:r>
+      <w:proofErr w:type="spellStart"/>
       <w:r>
         <w:rPr>
           <w:rFonts w:ascii="Arial" w:hAnsi="Arial" w:cs="Arial"/>
           <w:sz w:val="22"/>
           <w:lang w:val="es-ES"/>
         </w:rPr>
-        <w:t>varios procesos de el negocio</w:t>
-      </w:r>
+        <w:t>adeuada</w:t>
+      </w:r>
+      <w:proofErr w:type="spellEnd"/>
       <w:r>
         <w:rPr>
           <w:rFonts w:ascii="Arial" w:hAnsi="Arial" w:cs="Arial"/>
           <w:sz w:val="22"/>
           <w:lang w:val="es-ES"/>
         </w:rPr>
+        <w:t xml:space="preserve"> que ayude a tener un mayor control tanto en la parte financiera como en la productiva, llevando un control de </w:t>
+      </w:r>
+      <w:r>
+        <w:rPr>
+          <w:rFonts w:ascii="Arial" w:hAnsi="Arial" w:cs="Arial"/>
+          <w:sz w:val="22"/>
+          <w:lang w:val="es-ES"/>
+        </w:rPr>
+        <w:t xml:space="preserve">varios procesos </w:t>
+      </w:r>
+      <w:proofErr w:type="spellStart"/>
+      <w:r>
+        <w:rPr>
+          <w:rFonts w:ascii="Arial" w:hAnsi="Arial" w:cs="Arial"/>
+          <w:sz w:val="22"/>
+          <w:lang w:val="es-ES"/>
+        </w:rPr>
+        <w:t>de el</w:t>
+      </w:r>
+      <w:proofErr w:type="spellEnd"/>
+      <w:r>
+        <w:rPr>
+          <w:rFonts w:ascii="Arial" w:hAnsi="Arial" w:cs="Arial"/>
+          <w:sz w:val="22"/>
+          <w:lang w:val="es-ES"/>
+        </w:rPr>
+        <w:t xml:space="preserve"> negocio</w:t>
+      </w:r>
+      <w:r>
+        <w:rPr>
+          <w:rFonts w:ascii="Arial" w:hAnsi="Arial" w:cs="Arial"/>
+          <w:sz w:val="22"/>
+          <w:lang w:val="es-ES"/>
+        </w:rPr>
         <w:t xml:space="preserve">, garantizando </w:t>
       </w:r>
       <w:r>
@@ -4432,7 +5727,25 @@
           <w:sz w:val="22"/>
           <w:lang w:val="es-ES"/>
         </w:rPr>
-        <w:t>realizar el mismo prcecso en menor tiempo</w:t>
+        <w:t xml:space="preserve">realizar el mismo </w:t>
+      </w:r>
+      <w:proofErr w:type="spellStart"/>
+      <w:r>
+        <w:rPr>
+          <w:rFonts w:ascii="Arial" w:hAnsi="Arial" w:cs="Arial"/>
+          <w:sz w:val="22"/>
+          <w:lang w:val="es-ES"/>
+        </w:rPr>
+        <w:t>prcecso</w:t>
+      </w:r>
+      <w:proofErr w:type="spellEnd"/>
+      <w:r>
+        <w:rPr>
+          <w:rFonts w:ascii="Arial" w:hAnsi="Arial" w:cs="Arial"/>
+          <w:sz w:val="22"/>
+          <w:lang w:val="es-ES"/>
+        </w:rPr>
+        <w:t xml:space="preserve"> en menor tiempo</w:t>
       </w:r>
       <w:r>
         <w:rPr>
@@ -4448,10 +5761,20 @@
         <w:pStyle w:val="Ttulo2"/>
       </w:pPr>
       <w:bookmarkStart w:id="7" w:name="_Toc413857947"/>
-      <w:r>
-        <w:t>Objetivos Específicos</w:t>
+      <w:proofErr w:type="spellStart"/>
+      <w:r>
+        <w:t>Objetivos</w:t>
+      </w:r>
+      <w:proofErr w:type="spellEnd"/>
+      <w:r>
+        <w:t xml:space="preserve"> </w:t>
+      </w:r>
+      <w:proofErr w:type="spellStart"/>
+      <w:r>
+        <w:t>Específicos</w:t>
       </w:r>
       <w:bookmarkEnd w:id="7"/>
+      <w:proofErr w:type="spellEnd"/>
     </w:p>
     <w:p>
       <w:pPr>
@@ -4546,13 +5869,23 @@
           <w:lang w:val="es-ES"/>
         </w:rPr>
       </w:pPr>
+      <w:proofErr w:type="spellStart"/>
       <w:r>
         <w:rPr>
           <w:rFonts w:ascii="Arial" w:hAnsi="Arial" w:cs="Arial"/>
           <w:sz w:val="22"/>
           <w:lang w:val="es-ES"/>
         </w:rPr>
-        <w:t xml:space="preserve">Generacion de sistema de </w:t>
+        <w:t>Generacion</w:t>
+      </w:r>
+      <w:proofErr w:type="spellEnd"/>
+      <w:r>
+        <w:rPr>
+          <w:rFonts w:ascii="Arial" w:hAnsi="Arial" w:cs="Arial"/>
+          <w:sz w:val="22"/>
+          <w:lang w:val="es-ES"/>
+        </w:rPr>
+        <w:t xml:space="preserve"> de sistema de </w:t>
       </w:r>
       <w:r>
         <w:rPr>
@@ -4648,7 +5981,7 @@
           <w:sz w:val="22"/>
           <w:szCs w:val="22"/>
         </w:rPr>
-        <w:t xml:space="preserve">El proyecto se realiza con el fin crear una herramienta que ayude a agilizar los procesos en los que evidenciamos necesidades, ya que muchas de las operaciones administarivas y de control se llevan de manera manual y se corren diferentes tipos de riesgos como, la perdida de informacion o </w:t>
+        <w:t xml:space="preserve">El </w:t>
       </w:r>
       <w:r>
         <w:rPr>
@@ -4656,38 +5989,759 @@
           <w:sz w:val="22"/>
           <w:szCs w:val="22"/>
         </w:rPr>
+        <w:t>Proyecto</w:t>
+      </w:r>
+      <w:r>
+        <w:rPr>
+          <w:rFonts w:ascii="Arial" w:hAnsi="Arial" w:cs="Arial"/>
+          <w:sz w:val="22"/>
+          <w:szCs w:val="22"/>
+        </w:rPr>
+        <w:t xml:space="preserve"> se </w:t>
+      </w:r>
+      <w:proofErr w:type="spellStart"/>
+      <w:r>
+        <w:rPr>
+          <w:rFonts w:ascii="Arial" w:hAnsi="Arial" w:cs="Arial"/>
+          <w:sz w:val="22"/>
+          <w:szCs w:val="22"/>
+        </w:rPr>
+        <w:t>realiza</w:t>
+      </w:r>
+      <w:proofErr w:type="spellEnd"/>
+      <w:r>
+        <w:rPr>
+          <w:rFonts w:ascii="Arial" w:hAnsi="Arial" w:cs="Arial"/>
+          <w:sz w:val="22"/>
+          <w:szCs w:val="22"/>
+        </w:rPr>
+        <w:t xml:space="preserve"> con </w:t>
+      </w:r>
+      <w:proofErr w:type="spellStart"/>
+      <w:r>
+        <w:rPr>
+          <w:rFonts w:ascii="Arial" w:hAnsi="Arial" w:cs="Arial"/>
+          <w:sz w:val="22"/>
+          <w:szCs w:val="22"/>
+        </w:rPr>
+        <w:t>el</w:t>
+      </w:r>
+      <w:proofErr w:type="spellEnd"/>
+      <w:r>
+        <w:rPr>
+          <w:rFonts w:ascii="Arial" w:hAnsi="Arial" w:cs="Arial"/>
+          <w:sz w:val="22"/>
+          <w:szCs w:val="22"/>
+        </w:rPr>
+        <w:t xml:space="preserve"> fin </w:t>
+      </w:r>
+      <w:proofErr w:type="spellStart"/>
+      <w:r>
+        <w:rPr>
+          <w:rFonts w:ascii="Arial" w:hAnsi="Arial" w:cs="Arial"/>
+          <w:sz w:val="22"/>
+          <w:szCs w:val="22"/>
+        </w:rPr>
+        <w:t>crear</w:t>
+      </w:r>
+      <w:proofErr w:type="spellEnd"/>
+      <w:r>
+        <w:rPr>
+          <w:rFonts w:ascii="Arial" w:hAnsi="Arial" w:cs="Arial"/>
+          <w:sz w:val="22"/>
+          <w:szCs w:val="22"/>
+        </w:rPr>
+        <w:t xml:space="preserve"> </w:t>
+      </w:r>
+      <w:proofErr w:type="spellStart"/>
+      <w:r>
+        <w:rPr>
+          <w:rFonts w:ascii="Arial" w:hAnsi="Arial" w:cs="Arial"/>
+          <w:sz w:val="22"/>
+          <w:szCs w:val="22"/>
+        </w:rPr>
+        <w:t>una</w:t>
+      </w:r>
+      <w:proofErr w:type="spellEnd"/>
+      <w:r>
+        <w:rPr>
+          <w:rFonts w:ascii="Arial" w:hAnsi="Arial" w:cs="Arial"/>
+          <w:sz w:val="22"/>
+          <w:szCs w:val="22"/>
+        </w:rPr>
+        <w:t xml:space="preserve"> </w:t>
+      </w:r>
+      <w:proofErr w:type="spellStart"/>
+      <w:r>
+        <w:rPr>
+          <w:rFonts w:ascii="Arial" w:hAnsi="Arial" w:cs="Arial"/>
+          <w:sz w:val="22"/>
+          <w:szCs w:val="22"/>
+        </w:rPr>
+        <w:t>herramienta</w:t>
+      </w:r>
+      <w:proofErr w:type="spellEnd"/>
+      <w:r>
+        <w:rPr>
+          <w:rFonts w:ascii="Arial" w:hAnsi="Arial" w:cs="Arial"/>
+          <w:sz w:val="22"/>
+          <w:szCs w:val="22"/>
+        </w:rPr>
+        <w:t xml:space="preserve"> que </w:t>
+      </w:r>
+      <w:proofErr w:type="spellStart"/>
+      <w:r>
+        <w:rPr>
+          <w:rFonts w:ascii="Arial" w:hAnsi="Arial" w:cs="Arial"/>
+          <w:sz w:val="22"/>
+          <w:szCs w:val="22"/>
+        </w:rPr>
+        <w:t>ayude</w:t>
+      </w:r>
+      <w:proofErr w:type="spellEnd"/>
+      <w:r>
+        <w:rPr>
+          <w:rFonts w:ascii="Arial" w:hAnsi="Arial" w:cs="Arial"/>
+          <w:sz w:val="22"/>
+          <w:szCs w:val="22"/>
+        </w:rPr>
+        <w:t xml:space="preserve"> </w:t>
+      </w:r>
+      <w:proofErr w:type="gramStart"/>
+      <w:r>
+        <w:rPr>
+          <w:rFonts w:ascii="Arial" w:hAnsi="Arial" w:cs="Arial"/>
+          <w:sz w:val="22"/>
+          <w:szCs w:val="22"/>
+        </w:rPr>
+        <w:t>a</w:t>
+      </w:r>
+      <w:proofErr w:type="gramEnd"/>
+      <w:r>
+        <w:rPr>
+          <w:rFonts w:ascii="Arial" w:hAnsi="Arial" w:cs="Arial"/>
+          <w:sz w:val="22"/>
+          <w:szCs w:val="22"/>
+        </w:rPr>
+        <w:t xml:space="preserve"> </w:t>
+      </w:r>
+      <w:proofErr w:type="spellStart"/>
+      <w:r>
+        <w:rPr>
+          <w:rFonts w:ascii="Arial" w:hAnsi="Arial" w:cs="Arial"/>
+          <w:sz w:val="22"/>
+          <w:szCs w:val="22"/>
+        </w:rPr>
+        <w:t>agilizar</w:t>
+      </w:r>
+      <w:proofErr w:type="spellEnd"/>
+      <w:r>
+        <w:rPr>
+          <w:rFonts w:ascii="Arial" w:hAnsi="Arial" w:cs="Arial"/>
+          <w:sz w:val="22"/>
+          <w:szCs w:val="22"/>
+        </w:rPr>
+        <w:t xml:space="preserve"> </w:t>
+      </w:r>
+      <w:proofErr w:type="spellStart"/>
+      <w:r>
+        <w:rPr>
+          <w:rFonts w:ascii="Arial" w:hAnsi="Arial" w:cs="Arial"/>
+          <w:sz w:val="22"/>
+          <w:szCs w:val="22"/>
+        </w:rPr>
+        <w:t>los</w:t>
+      </w:r>
+      <w:proofErr w:type="spellEnd"/>
+      <w:r>
+        <w:rPr>
+          <w:rFonts w:ascii="Arial" w:hAnsi="Arial" w:cs="Arial"/>
+          <w:sz w:val="22"/>
+          <w:szCs w:val="22"/>
+        </w:rPr>
+        <w:t xml:space="preserve"> </w:t>
+      </w:r>
+      <w:proofErr w:type="spellStart"/>
+      <w:r>
+        <w:rPr>
+          <w:rFonts w:ascii="Arial" w:hAnsi="Arial" w:cs="Arial"/>
+          <w:sz w:val="22"/>
+          <w:szCs w:val="22"/>
+        </w:rPr>
+        <w:t>procesos</w:t>
+      </w:r>
+      <w:proofErr w:type="spellEnd"/>
+      <w:r>
+        <w:rPr>
+          <w:rFonts w:ascii="Arial" w:hAnsi="Arial" w:cs="Arial"/>
+          <w:sz w:val="22"/>
+          <w:szCs w:val="22"/>
+        </w:rPr>
+        <w:t xml:space="preserve"> </w:t>
+      </w:r>
+      <w:proofErr w:type="spellStart"/>
+      <w:r>
+        <w:rPr>
+          <w:rFonts w:ascii="Arial" w:hAnsi="Arial" w:cs="Arial"/>
+          <w:sz w:val="22"/>
+          <w:szCs w:val="22"/>
+        </w:rPr>
+        <w:t>en</w:t>
+      </w:r>
+      <w:proofErr w:type="spellEnd"/>
+      <w:r>
+        <w:rPr>
+          <w:rFonts w:ascii="Arial" w:hAnsi="Arial" w:cs="Arial"/>
+          <w:sz w:val="22"/>
+          <w:szCs w:val="22"/>
+        </w:rPr>
+        <w:t xml:space="preserve"> </w:t>
+      </w:r>
+      <w:proofErr w:type="spellStart"/>
+      <w:r>
+        <w:rPr>
+          <w:rFonts w:ascii="Arial" w:hAnsi="Arial" w:cs="Arial"/>
+          <w:sz w:val="22"/>
+          <w:szCs w:val="22"/>
+        </w:rPr>
+        <w:t>los</w:t>
+      </w:r>
+      <w:proofErr w:type="spellEnd"/>
+      <w:r>
+        <w:rPr>
+          <w:rFonts w:ascii="Arial" w:hAnsi="Arial" w:cs="Arial"/>
+          <w:sz w:val="22"/>
+          <w:szCs w:val="22"/>
+        </w:rPr>
+        <w:t xml:space="preserve"> que </w:t>
+      </w:r>
+      <w:proofErr w:type="spellStart"/>
+      <w:r>
+        <w:rPr>
+          <w:rFonts w:ascii="Arial" w:hAnsi="Arial" w:cs="Arial"/>
+          <w:sz w:val="22"/>
+          <w:szCs w:val="22"/>
+        </w:rPr>
+        <w:t>evidenciamos</w:t>
+      </w:r>
+      <w:proofErr w:type="spellEnd"/>
+      <w:r>
+        <w:rPr>
+          <w:rFonts w:ascii="Arial" w:hAnsi="Arial" w:cs="Arial"/>
+          <w:sz w:val="22"/>
+          <w:szCs w:val="22"/>
+        </w:rPr>
+        <w:t xml:space="preserve"> </w:t>
+      </w:r>
+      <w:proofErr w:type="spellStart"/>
+      <w:r>
+        <w:rPr>
+          <w:rFonts w:ascii="Arial" w:hAnsi="Arial" w:cs="Arial"/>
+          <w:sz w:val="22"/>
+          <w:szCs w:val="22"/>
+        </w:rPr>
+        <w:t>necesidades</w:t>
+      </w:r>
+      <w:proofErr w:type="spellEnd"/>
+      <w:r>
+        <w:rPr>
+          <w:rFonts w:ascii="Arial" w:hAnsi="Arial" w:cs="Arial"/>
+          <w:sz w:val="22"/>
+          <w:szCs w:val="22"/>
+        </w:rPr>
+        <w:t xml:space="preserve">, </w:t>
+      </w:r>
+      <w:proofErr w:type="spellStart"/>
+      <w:r>
+        <w:rPr>
+          <w:rFonts w:ascii="Arial" w:hAnsi="Arial" w:cs="Arial"/>
+          <w:sz w:val="22"/>
+          <w:szCs w:val="22"/>
+        </w:rPr>
+        <w:t>ya</w:t>
+      </w:r>
+      <w:proofErr w:type="spellEnd"/>
+      <w:r>
+        <w:rPr>
+          <w:rFonts w:ascii="Arial" w:hAnsi="Arial" w:cs="Arial"/>
+          <w:sz w:val="22"/>
+          <w:szCs w:val="22"/>
+        </w:rPr>
+        <w:t xml:space="preserve"> que </w:t>
+      </w:r>
+      <w:proofErr w:type="spellStart"/>
+      <w:r>
+        <w:rPr>
+          <w:rFonts w:ascii="Arial" w:hAnsi="Arial" w:cs="Arial"/>
+          <w:sz w:val="22"/>
+          <w:szCs w:val="22"/>
+        </w:rPr>
+        <w:t>muchas</w:t>
+      </w:r>
+      <w:proofErr w:type="spellEnd"/>
+      <w:r>
+        <w:rPr>
+          <w:rFonts w:ascii="Arial" w:hAnsi="Arial" w:cs="Arial"/>
+          <w:sz w:val="22"/>
+          <w:szCs w:val="22"/>
+        </w:rPr>
+        <w:t xml:space="preserve"> de las </w:t>
+      </w:r>
+      <w:proofErr w:type="spellStart"/>
+      <w:r>
+        <w:rPr>
+          <w:rFonts w:ascii="Arial" w:hAnsi="Arial" w:cs="Arial"/>
+          <w:sz w:val="22"/>
+          <w:szCs w:val="22"/>
+        </w:rPr>
+        <w:t>operaciones</w:t>
+      </w:r>
+      <w:proofErr w:type="spellEnd"/>
+      <w:r>
+        <w:rPr>
+          <w:rFonts w:ascii="Arial" w:hAnsi="Arial" w:cs="Arial"/>
+          <w:sz w:val="22"/>
+          <w:szCs w:val="22"/>
+        </w:rPr>
+        <w:t xml:space="preserve"> </w:t>
+      </w:r>
+      <w:proofErr w:type="spellStart"/>
+      <w:r>
+        <w:rPr>
+          <w:rFonts w:ascii="Arial" w:hAnsi="Arial" w:cs="Arial"/>
+          <w:sz w:val="22"/>
+          <w:szCs w:val="22"/>
+        </w:rPr>
+        <w:t>administarivas</w:t>
+      </w:r>
+      <w:proofErr w:type="spellEnd"/>
+      <w:r>
+        <w:rPr>
+          <w:rFonts w:ascii="Arial" w:hAnsi="Arial" w:cs="Arial"/>
+          <w:sz w:val="22"/>
+          <w:szCs w:val="22"/>
+        </w:rPr>
+        <w:t xml:space="preserve"> y de control se </w:t>
+      </w:r>
+      <w:proofErr w:type="spellStart"/>
+      <w:r>
+        <w:rPr>
+          <w:rFonts w:ascii="Arial" w:hAnsi="Arial" w:cs="Arial"/>
+          <w:sz w:val="22"/>
+          <w:szCs w:val="22"/>
+        </w:rPr>
+        <w:t>llevan</w:t>
+      </w:r>
+      <w:proofErr w:type="spellEnd"/>
+      <w:r>
+        <w:rPr>
+          <w:rFonts w:ascii="Arial" w:hAnsi="Arial" w:cs="Arial"/>
+          <w:sz w:val="22"/>
+          <w:szCs w:val="22"/>
+        </w:rPr>
+        <w:t xml:space="preserve"> de </w:t>
+      </w:r>
+      <w:proofErr w:type="spellStart"/>
+      <w:r>
+        <w:rPr>
+          <w:rFonts w:ascii="Arial" w:hAnsi="Arial" w:cs="Arial"/>
+          <w:sz w:val="22"/>
+          <w:szCs w:val="22"/>
+        </w:rPr>
+        <w:t>manera</w:t>
+      </w:r>
+      <w:proofErr w:type="spellEnd"/>
+      <w:r>
+        <w:rPr>
+          <w:rFonts w:ascii="Arial" w:hAnsi="Arial" w:cs="Arial"/>
+          <w:sz w:val="22"/>
+          <w:szCs w:val="22"/>
+        </w:rPr>
+        <w:t xml:space="preserve"> manual y se </w:t>
+      </w:r>
+      <w:proofErr w:type="spellStart"/>
+      <w:r>
+        <w:rPr>
+          <w:rFonts w:ascii="Arial" w:hAnsi="Arial" w:cs="Arial"/>
+          <w:sz w:val="22"/>
+          <w:szCs w:val="22"/>
+        </w:rPr>
+        <w:t>corren</w:t>
+      </w:r>
+      <w:proofErr w:type="spellEnd"/>
+      <w:r>
+        <w:rPr>
+          <w:rFonts w:ascii="Arial" w:hAnsi="Arial" w:cs="Arial"/>
+          <w:sz w:val="22"/>
+          <w:szCs w:val="22"/>
+        </w:rPr>
+        <w:t xml:space="preserve"> </w:t>
+      </w:r>
+      <w:proofErr w:type="spellStart"/>
+      <w:r>
+        <w:rPr>
+          <w:rFonts w:ascii="Arial" w:hAnsi="Arial" w:cs="Arial"/>
+          <w:sz w:val="22"/>
+          <w:szCs w:val="22"/>
+        </w:rPr>
+        <w:t>diferentes</w:t>
+      </w:r>
+      <w:proofErr w:type="spellEnd"/>
+      <w:r>
+        <w:rPr>
+          <w:rFonts w:ascii="Arial" w:hAnsi="Arial" w:cs="Arial"/>
+          <w:sz w:val="22"/>
+          <w:szCs w:val="22"/>
+        </w:rPr>
+        <w:t xml:space="preserve"> </w:t>
+      </w:r>
+      <w:proofErr w:type="spellStart"/>
+      <w:r>
+        <w:rPr>
+          <w:rFonts w:ascii="Arial" w:hAnsi="Arial" w:cs="Arial"/>
+          <w:sz w:val="22"/>
+          <w:szCs w:val="22"/>
+        </w:rPr>
+        <w:t>tipos</w:t>
+      </w:r>
+      <w:proofErr w:type="spellEnd"/>
+      <w:r>
+        <w:rPr>
+          <w:rFonts w:ascii="Arial" w:hAnsi="Arial" w:cs="Arial"/>
+          <w:sz w:val="22"/>
+          <w:szCs w:val="22"/>
+        </w:rPr>
+        <w:t xml:space="preserve"> de </w:t>
+      </w:r>
+      <w:proofErr w:type="spellStart"/>
+      <w:r>
+        <w:rPr>
+          <w:rFonts w:ascii="Arial" w:hAnsi="Arial" w:cs="Arial"/>
+          <w:sz w:val="22"/>
+          <w:szCs w:val="22"/>
+        </w:rPr>
+        <w:t>riesgos</w:t>
+      </w:r>
+      <w:proofErr w:type="spellEnd"/>
+      <w:r>
+        <w:rPr>
+          <w:rFonts w:ascii="Arial" w:hAnsi="Arial" w:cs="Arial"/>
+          <w:sz w:val="22"/>
+          <w:szCs w:val="22"/>
+        </w:rPr>
+        <w:t xml:space="preserve"> </w:t>
+      </w:r>
+      <w:proofErr w:type="spellStart"/>
+      <w:r>
+        <w:rPr>
+          <w:rFonts w:ascii="Arial" w:hAnsi="Arial" w:cs="Arial"/>
+          <w:sz w:val="22"/>
+          <w:szCs w:val="22"/>
+        </w:rPr>
+        <w:t>como</w:t>
+      </w:r>
+      <w:proofErr w:type="spellEnd"/>
+      <w:r>
+        <w:rPr>
+          <w:rFonts w:ascii="Arial" w:hAnsi="Arial" w:cs="Arial"/>
+          <w:sz w:val="22"/>
+          <w:szCs w:val="22"/>
+        </w:rPr>
+        <w:t xml:space="preserve">, la </w:t>
+      </w:r>
+      <w:proofErr w:type="spellStart"/>
+      <w:r>
+        <w:rPr>
+          <w:rFonts w:ascii="Arial" w:hAnsi="Arial" w:cs="Arial"/>
+          <w:sz w:val="22"/>
+          <w:szCs w:val="22"/>
+        </w:rPr>
+        <w:t>perdida</w:t>
+      </w:r>
+      <w:proofErr w:type="spellEnd"/>
+      <w:r>
+        <w:rPr>
+          <w:rFonts w:ascii="Arial" w:hAnsi="Arial" w:cs="Arial"/>
+          <w:sz w:val="22"/>
+          <w:szCs w:val="22"/>
+        </w:rPr>
+        <w:t xml:space="preserve"> de </w:t>
+      </w:r>
+      <w:proofErr w:type="spellStart"/>
+      <w:r>
+        <w:rPr>
+          <w:rFonts w:ascii="Arial" w:hAnsi="Arial" w:cs="Arial"/>
+          <w:sz w:val="22"/>
+          <w:szCs w:val="22"/>
+        </w:rPr>
+        <w:t>informacion</w:t>
+      </w:r>
+      <w:proofErr w:type="spellEnd"/>
+      <w:r>
+        <w:rPr>
+          <w:rFonts w:ascii="Arial" w:hAnsi="Arial" w:cs="Arial"/>
+          <w:sz w:val="22"/>
+          <w:szCs w:val="22"/>
+        </w:rPr>
+        <w:t xml:space="preserve"> o </w:t>
+      </w:r>
+      <w:proofErr w:type="spellStart"/>
+      <w:r>
+        <w:rPr>
+          <w:rFonts w:ascii="Arial" w:hAnsi="Arial" w:cs="Arial"/>
+          <w:sz w:val="22"/>
+          <w:szCs w:val="22"/>
+        </w:rPr>
         <w:t>registros</w:t>
       </w:r>
+      <w:proofErr w:type="spellEnd"/>
       <w:r>
         <w:rPr>
           <w:rFonts w:ascii="Arial" w:hAnsi="Arial" w:cs="Arial"/>
           <w:sz w:val="22"/>
           <w:szCs w:val="22"/>
         </w:rPr>
-        <w:t xml:space="preserve">, al no tener control de inventario, </w:t>
-      </w:r>
+        <w:t xml:space="preserve">, al no </w:t>
+      </w:r>
+      <w:proofErr w:type="spellStart"/>
       <w:r>
         <w:rPr>
           <w:rFonts w:ascii="Arial" w:hAnsi="Arial" w:cs="Arial"/>
           <w:sz w:val="22"/>
           <w:szCs w:val="22"/>
         </w:rPr>
-        <w:t xml:space="preserve">se pueden perder ventas, </w:t>
-      </w:r>
+        <w:t>tener</w:t>
+      </w:r>
+      <w:proofErr w:type="spellEnd"/>
       <w:r>
         <w:rPr>
           <w:rFonts w:ascii="Arial" w:hAnsi="Arial" w:cs="Arial"/>
           <w:sz w:val="22"/>
           <w:szCs w:val="22"/>
         </w:rPr>
-        <w:t xml:space="preserve">entre otros. En busca de un mejor manejo, se creara un software de facil </w:t>
-      </w:r>
+        <w:t xml:space="preserve"> control de </w:t>
+      </w:r>
+      <w:proofErr w:type="spellStart"/>
       <w:r>
         <w:rPr>
           <w:rFonts w:ascii="Arial" w:hAnsi="Arial" w:cs="Arial"/>
           <w:sz w:val="22"/>
           <w:szCs w:val="22"/>
         </w:rPr>
+        <w:t>inventario</w:t>
+      </w:r>
+      <w:proofErr w:type="spellEnd"/>
+      <w:r>
+        <w:rPr>
+          <w:rFonts w:ascii="Arial" w:hAnsi="Arial" w:cs="Arial"/>
+          <w:sz w:val="22"/>
+          <w:szCs w:val="22"/>
+        </w:rPr>
+        <w:t xml:space="preserve">, </w:t>
+      </w:r>
+      <w:r>
+        <w:rPr>
+          <w:rFonts w:ascii="Arial" w:hAnsi="Arial" w:cs="Arial"/>
+          <w:sz w:val="22"/>
+          <w:szCs w:val="22"/>
+        </w:rPr>
+        <w:t xml:space="preserve">se </w:t>
+      </w:r>
+      <w:proofErr w:type="spellStart"/>
+      <w:r>
+        <w:rPr>
+          <w:rFonts w:ascii="Arial" w:hAnsi="Arial" w:cs="Arial"/>
+          <w:sz w:val="22"/>
+          <w:szCs w:val="22"/>
+        </w:rPr>
+        <w:t>pueden</w:t>
+      </w:r>
+      <w:proofErr w:type="spellEnd"/>
+      <w:r>
+        <w:rPr>
+          <w:rFonts w:ascii="Arial" w:hAnsi="Arial" w:cs="Arial"/>
+          <w:sz w:val="22"/>
+          <w:szCs w:val="22"/>
+        </w:rPr>
+        <w:t xml:space="preserve"> </w:t>
+      </w:r>
+      <w:proofErr w:type="spellStart"/>
+      <w:r>
+        <w:rPr>
+          <w:rFonts w:ascii="Arial" w:hAnsi="Arial" w:cs="Arial"/>
+          <w:sz w:val="22"/>
+          <w:szCs w:val="22"/>
+        </w:rPr>
+        <w:t>perder</w:t>
+      </w:r>
+      <w:proofErr w:type="spellEnd"/>
+      <w:r>
+        <w:rPr>
+          <w:rFonts w:ascii="Arial" w:hAnsi="Arial" w:cs="Arial"/>
+          <w:sz w:val="22"/>
+          <w:szCs w:val="22"/>
+        </w:rPr>
+        <w:t xml:space="preserve"> </w:t>
+      </w:r>
+      <w:proofErr w:type="spellStart"/>
+      <w:r>
+        <w:rPr>
+          <w:rFonts w:ascii="Arial" w:hAnsi="Arial" w:cs="Arial"/>
+          <w:sz w:val="22"/>
+          <w:szCs w:val="22"/>
+        </w:rPr>
+        <w:t>ventas</w:t>
+      </w:r>
+      <w:proofErr w:type="spellEnd"/>
+      <w:r>
+        <w:rPr>
+          <w:rFonts w:ascii="Arial" w:hAnsi="Arial" w:cs="Arial"/>
+          <w:sz w:val="22"/>
+          <w:szCs w:val="22"/>
+        </w:rPr>
+        <w:t xml:space="preserve">, </w:t>
+      </w:r>
+      <w:r>
+        <w:rPr>
+          <w:rFonts w:ascii="Arial" w:hAnsi="Arial" w:cs="Arial"/>
+          <w:sz w:val="22"/>
+          <w:szCs w:val="22"/>
+        </w:rPr>
+        <w:t xml:space="preserve">entre </w:t>
+      </w:r>
+      <w:proofErr w:type="spellStart"/>
+      <w:r>
+        <w:rPr>
+          <w:rFonts w:ascii="Arial" w:hAnsi="Arial" w:cs="Arial"/>
+          <w:sz w:val="22"/>
+          <w:szCs w:val="22"/>
+        </w:rPr>
+        <w:t>otros</w:t>
+      </w:r>
+      <w:proofErr w:type="spellEnd"/>
+      <w:r>
+        <w:rPr>
+          <w:rFonts w:ascii="Arial" w:hAnsi="Arial" w:cs="Arial"/>
+          <w:sz w:val="22"/>
+          <w:szCs w:val="22"/>
+        </w:rPr>
+        <w:t xml:space="preserve">. </w:t>
+      </w:r>
+      <w:proofErr w:type="spellStart"/>
+      <w:r>
+        <w:rPr>
+          <w:rFonts w:ascii="Arial" w:hAnsi="Arial" w:cs="Arial"/>
+          <w:sz w:val="22"/>
+          <w:szCs w:val="22"/>
+        </w:rPr>
+        <w:t>En</w:t>
+      </w:r>
+      <w:proofErr w:type="spellEnd"/>
+      <w:r>
+        <w:rPr>
+          <w:rFonts w:ascii="Arial" w:hAnsi="Arial" w:cs="Arial"/>
+          <w:sz w:val="22"/>
+          <w:szCs w:val="22"/>
+        </w:rPr>
+        <w:t xml:space="preserve"> </w:t>
+      </w:r>
+      <w:proofErr w:type="spellStart"/>
+      <w:r>
+        <w:rPr>
+          <w:rFonts w:ascii="Arial" w:hAnsi="Arial" w:cs="Arial"/>
+          <w:sz w:val="22"/>
+          <w:szCs w:val="22"/>
+        </w:rPr>
+        <w:t>busca</w:t>
+      </w:r>
+      <w:proofErr w:type="spellEnd"/>
+      <w:r>
+        <w:rPr>
+          <w:rFonts w:ascii="Arial" w:hAnsi="Arial" w:cs="Arial"/>
+          <w:sz w:val="22"/>
+          <w:szCs w:val="22"/>
+        </w:rPr>
+        <w:t xml:space="preserve"> de un </w:t>
+      </w:r>
+      <w:proofErr w:type="spellStart"/>
+      <w:r>
+        <w:rPr>
+          <w:rFonts w:ascii="Arial" w:hAnsi="Arial" w:cs="Arial"/>
+          <w:sz w:val="22"/>
+          <w:szCs w:val="22"/>
+        </w:rPr>
+        <w:t>mejor</w:t>
+      </w:r>
+      <w:proofErr w:type="spellEnd"/>
+      <w:r>
+        <w:rPr>
+          <w:rFonts w:ascii="Arial" w:hAnsi="Arial" w:cs="Arial"/>
+          <w:sz w:val="22"/>
+          <w:szCs w:val="22"/>
+        </w:rPr>
+        <w:t xml:space="preserve"> </w:t>
+      </w:r>
+      <w:proofErr w:type="spellStart"/>
+      <w:r>
+        <w:rPr>
+          <w:rFonts w:ascii="Arial" w:hAnsi="Arial" w:cs="Arial"/>
+          <w:sz w:val="22"/>
+          <w:szCs w:val="22"/>
+        </w:rPr>
+        <w:t>manejo</w:t>
+      </w:r>
+      <w:proofErr w:type="spellEnd"/>
+      <w:r>
+        <w:rPr>
+          <w:rFonts w:ascii="Arial" w:hAnsi="Arial" w:cs="Arial"/>
+          <w:sz w:val="22"/>
+          <w:szCs w:val="22"/>
+        </w:rPr>
+        <w:t xml:space="preserve">, se </w:t>
+      </w:r>
+      <w:proofErr w:type="spellStart"/>
+      <w:r>
+        <w:rPr>
+          <w:rFonts w:ascii="Arial" w:hAnsi="Arial" w:cs="Arial"/>
+          <w:sz w:val="22"/>
+          <w:szCs w:val="22"/>
+        </w:rPr>
+        <w:t>creara</w:t>
+      </w:r>
+      <w:proofErr w:type="spellEnd"/>
+      <w:r>
+        <w:rPr>
+          <w:rFonts w:ascii="Arial" w:hAnsi="Arial" w:cs="Arial"/>
+          <w:sz w:val="22"/>
+          <w:szCs w:val="22"/>
+        </w:rPr>
+        <w:t xml:space="preserve"> un software de </w:t>
+      </w:r>
+      <w:proofErr w:type="spellStart"/>
+      <w:r>
+        <w:rPr>
+          <w:rFonts w:ascii="Arial" w:hAnsi="Arial" w:cs="Arial"/>
+          <w:sz w:val="22"/>
+          <w:szCs w:val="22"/>
+        </w:rPr>
+        <w:t>facil</w:t>
+      </w:r>
+      <w:proofErr w:type="spellEnd"/>
+      <w:r>
+        <w:rPr>
+          <w:rFonts w:ascii="Arial" w:hAnsi="Arial" w:cs="Arial"/>
+          <w:sz w:val="22"/>
+          <w:szCs w:val="22"/>
+        </w:rPr>
+        <w:t xml:space="preserve"> </w:t>
+      </w:r>
+      <w:proofErr w:type="spellStart"/>
+      <w:r>
+        <w:rPr>
+          <w:rFonts w:ascii="Arial" w:hAnsi="Arial" w:cs="Arial"/>
+          <w:sz w:val="22"/>
+          <w:szCs w:val="22"/>
+        </w:rPr>
         <w:t>m</w:t>
       </w:r>
       <w:r>
@@ -4696,39 +6750,330 @@
           <w:sz w:val="22"/>
           <w:szCs w:val="22"/>
         </w:rPr>
-        <w:t xml:space="preserve">anejo en el que se pueda almacenar y modificar la informaion de manera que </w:t>
-      </w:r>
+        <w:t>anejo</w:t>
+      </w:r>
+      <w:proofErr w:type="spellEnd"/>
       <w:r>
         <w:rPr>
           <w:rFonts w:ascii="Arial" w:hAnsi="Arial" w:cs="Arial"/>
           <w:sz w:val="22"/>
           <w:szCs w:val="22"/>
         </w:rPr>
+        <w:t xml:space="preserve"> </w:t>
+      </w:r>
+      <w:proofErr w:type="spellStart"/>
+      <w:r>
+        <w:rPr>
+          <w:rFonts w:ascii="Arial" w:hAnsi="Arial" w:cs="Arial"/>
+          <w:sz w:val="22"/>
+          <w:szCs w:val="22"/>
+        </w:rPr>
+        <w:t>en</w:t>
+      </w:r>
+      <w:proofErr w:type="spellEnd"/>
+      <w:r>
+        <w:rPr>
+          <w:rFonts w:ascii="Arial" w:hAnsi="Arial" w:cs="Arial"/>
+          <w:sz w:val="22"/>
+          <w:szCs w:val="22"/>
+        </w:rPr>
+        <w:t xml:space="preserve"> </w:t>
+      </w:r>
+      <w:proofErr w:type="spellStart"/>
+      <w:r>
+        <w:rPr>
+          <w:rFonts w:ascii="Arial" w:hAnsi="Arial" w:cs="Arial"/>
+          <w:sz w:val="22"/>
+          <w:szCs w:val="22"/>
+        </w:rPr>
         <w:t>el</w:t>
       </w:r>
+      <w:proofErr w:type="spellEnd"/>
       <w:r>
         <w:rPr>
           <w:rFonts w:ascii="Arial" w:hAnsi="Arial" w:cs="Arial"/>
           <w:sz w:val="22"/>
           <w:szCs w:val="22"/>
         </w:rPr>
-        <w:t xml:space="preserve"> admnistrati</w:t>
-      </w:r>
+        <w:t xml:space="preserve"> que se </w:t>
+      </w:r>
+      <w:proofErr w:type="spellStart"/>
       <w:r>
         <w:rPr>
           <w:rFonts w:ascii="Arial" w:hAnsi="Arial" w:cs="Arial"/>
           <w:sz w:val="22"/>
           <w:szCs w:val="22"/>
         </w:rPr>
+        <w:t>pueda</w:t>
+      </w:r>
+      <w:proofErr w:type="spellEnd"/>
+      <w:r>
+        <w:rPr>
+          <w:rFonts w:ascii="Arial" w:hAnsi="Arial" w:cs="Arial"/>
+          <w:sz w:val="22"/>
+          <w:szCs w:val="22"/>
+        </w:rPr>
+        <w:t xml:space="preserve"> </w:t>
+      </w:r>
+      <w:proofErr w:type="spellStart"/>
+      <w:r>
+        <w:rPr>
+          <w:rFonts w:ascii="Arial" w:hAnsi="Arial" w:cs="Arial"/>
+          <w:sz w:val="22"/>
+          <w:szCs w:val="22"/>
+        </w:rPr>
+        <w:t>almacenar</w:t>
+      </w:r>
+      <w:proofErr w:type="spellEnd"/>
+      <w:r>
+        <w:rPr>
+          <w:rFonts w:ascii="Arial" w:hAnsi="Arial" w:cs="Arial"/>
+          <w:sz w:val="22"/>
+          <w:szCs w:val="22"/>
+        </w:rPr>
+        <w:t xml:space="preserve"> y </w:t>
+      </w:r>
+      <w:proofErr w:type="spellStart"/>
+      <w:r>
+        <w:rPr>
+          <w:rFonts w:ascii="Arial" w:hAnsi="Arial" w:cs="Arial"/>
+          <w:sz w:val="22"/>
+          <w:szCs w:val="22"/>
+        </w:rPr>
+        <w:t>modificar</w:t>
+      </w:r>
+      <w:proofErr w:type="spellEnd"/>
+      <w:r>
+        <w:rPr>
+          <w:rFonts w:ascii="Arial" w:hAnsi="Arial" w:cs="Arial"/>
+          <w:sz w:val="22"/>
+          <w:szCs w:val="22"/>
+        </w:rPr>
+        <w:t xml:space="preserve"> la </w:t>
+      </w:r>
+      <w:proofErr w:type="spellStart"/>
+      <w:r>
+        <w:rPr>
+          <w:rFonts w:ascii="Arial" w:hAnsi="Arial" w:cs="Arial"/>
+          <w:sz w:val="22"/>
+          <w:szCs w:val="22"/>
+        </w:rPr>
+        <w:t>informaion</w:t>
+      </w:r>
+      <w:proofErr w:type="spellEnd"/>
+      <w:r>
+        <w:rPr>
+          <w:rFonts w:ascii="Arial" w:hAnsi="Arial" w:cs="Arial"/>
+          <w:sz w:val="22"/>
+          <w:szCs w:val="22"/>
+        </w:rPr>
+        <w:t xml:space="preserve"> de </w:t>
+      </w:r>
+      <w:proofErr w:type="spellStart"/>
+      <w:r>
+        <w:rPr>
+          <w:rFonts w:ascii="Arial" w:hAnsi="Arial" w:cs="Arial"/>
+          <w:sz w:val="22"/>
+          <w:szCs w:val="22"/>
+        </w:rPr>
+        <w:t>manera</w:t>
+      </w:r>
+      <w:proofErr w:type="spellEnd"/>
+      <w:r>
+        <w:rPr>
+          <w:rFonts w:ascii="Arial" w:hAnsi="Arial" w:cs="Arial"/>
+          <w:sz w:val="22"/>
+          <w:szCs w:val="22"/>
+        </w:rPr>
+        <w:t xml:space="preserve"> que </w:t>
+      </w:r>
+      <w:proofErr w:type="spellStart"/>
+      <w:r>
+        <w:rPr>
+          <w:rFonts w:ascii="Arial" w:hAnsi="Arial" w:cs="Arial"/>
+          <w:sz w:val="22"/>
+          <w:szCs w:val="22"/>
+        </w:rPr>
+        <w:t>el</w:t>
+      </w:r>
+      <w:proofErr w:type="spellEnd"/>
+      <w:r>
+        <w:rPr>
+          <w:rFonts w:ascii="Arial" w:hAnsi="Arial" w:cs="Arial"/>
+          <w:sz w:val="22"/>
+          <w:szCs w:val="22"/>
+        </w:rPr>
+        <w:t xml:space="preserve"> </w:t>
+      </w:r>
+      <w:proofErr w:type="spellStart"/>
+      <w:r>
+        <w:rPr>
+          <w:rFonts w:ascii="Arial" w:hAnsi="Arial" w:cs="Arial"/>
+          <w:sz w:val="22"/>
+          <w:szCs w:val="22"/>
+        </w:rPr>
+        <w:t>admnistrati</w:t>
+      </w:r>
+      <w:r>
+        <w:rPr>
+          <w:rFonts w:ascii="Arial" w:hAnsi="Arial" w:cs="Arial"/>
+          <w:sz w:val="22"/>
+          <w:szCs w:val="22"/>
+        </w:rPr>
         <w:t>vo</w:t>
       </w:r>
+      <w:proofErr w:type="spellEnd"/>
       <w:r>
         <w:rPr>
           <w:rFonts w:ascii="Arial" w:hAnsi="Arial" w:cs="Arial"/>
           <w:sz w:val="22"/>
           <w:szCs w:val="22"/>
         </w:rPr>
-        <w:t xml:space="preserve"> presicion y orden en sus procesos en menor catidad de tiempo. </w:t>
+        <w:t xml:space="preserve"> </w:t>
+      </w:r>
+      <w:proofErr w:type="spellStart"/>
+      <w:r>
+        <w:rPr>
+          <w:rFonts w:ascii="Arial" w:hAnsi="Arial" w:cs="Arial"/>
+          <w:sz w:val="22"/>
+          <w:szCs w:val="22"/>
+        </w:rPr>
+        <w:t>presicion</w:t>
+      </w:r>
+      <w:proofErr w:type="spellEnd"/>
+      <w:r>
+        <w:rPr>
+          <w:rFonts w:ascii="Arial" w:hAnsi="Arial" w:cs="Arial"/>
+          <w:sz w:val="22"/>
+          <w:szCs w:val="22"/>
+        </w:rPr>
+        <w:t xml:space="preserve"> y </w:t>
+      </w:r>
+      <w:proofErr w:type="spellStart"/>
+      <w:r>
+        <w:rPr>
+          <w:rFonts w:ascii="Arial" w:hAnsi="Arial" w:cs="Arial"/>
+          <w:sz w:val="22"/>
+          <w:szCs w:val="22"/>
+        </w:rPr>
+        <w:t>orden</w:t>
+      </w:r>
+      <w:proofErr w:type="spellEnd"/>
+      <w:r>
+        <w:rPr>
+          <w:rFonts w:ascii="Arial" w:hAnsi="Arial" w:cs="Arial"/>
+          <w:sz w:val="22"/>
+          <w:szCs w:val="22"/>
+        </w:rPr>
+        <w:t xml:space="preserve"> </w:t>
+      </w:r>
+      <w:proofErr w:type="spellStart"/>
+      <w:r>
+        <w:rPr>
+          <w:rFonts w:ascii="Arial" w:hAnsi="Arial" w:cs="Arial"/>
+          <w:sz w:val="22"/>
+          <w:szCs w:val="22"/>
+        </w:rPr>
+        <w:t>en</w:t>
+      </w:r>
+      <w:proofErr w:type="spellEnd"/>
+      <w:r>
+        <w:rPr>
+          <w:rFonts w:ascii="Arial" w:hAnsi="Arial" w:cs="Arial"/>
+          <w:sz w:val="22"/>
+          <w:szCs w:val="22"/>
+        </w:rPr>
+        <w:t xml:space="preserve"> sus </w:t>
+      </w:r>
+      <w:proofErr w:type="spellStart"/>
+      <w:r>
+        <w:rPr>
+          <w:rFonts w:ascii="Arial" w:hAnsi="Arial" w:cs="Arial"/>
+          <w:sz w:val="22"/>
+          <w:szCs w:val="22"/>
+        </w:rPr>
+        <w:t>procesos</w:t>
+      </w:r>
+      <w:proofErr w:type="spellEnd"/>
+      <w:r>
+        <w:rPr>
+          <w:rFonts w:ascii="Arial" w:hAnsi="Arial" w:cs="Arial"/>
+          <w:sz w:val="22"/>
+          <w:szCs w:val="22"/>
+        </w:rPr>
+        <w:t xml:space="preserve"> </w:t>
+      </w:r>
+      <w:proofErr w:type="spellStart"/>
+      <w:r>
+        <w:rPr>
+          <w:rFonts w:ascii="Arial" w:hAnsi="Arial" w:cs="Arial"/>
+          <w:sz w:val="22"/>
+          <w:szCs w:val="22"/>
+        </w:rPr>
+        <w:t>en</w:t>
+      </w:r>
+      <w:proofErr w:type="spellEnd"/>
+      <w:r>
+        <w:rPr>
+          <w:rFonts w:ascii="Arial" w:hAnsi="Arial" w:cs="Arial"/>
+          <w:sz w:val="22"/>
+          <w:szCs w:val="22"/>
+        </w:rPr>
+        <w:t xml:space="preserve"> </w:t>
+      </w:r>
+      <w:proofErr w:type="spellStart"/>
+      <w:r>
+        <w:rPr>
+          <w:rFonts w:ascii="Arial" w:hAnsi="Arial" w:cs="Arial"/>
+          <w:sz w:val="22"/>
+          <w:szCs w:val="22"/>
+        </w:rPr>
+        <w:t>menor</w:t>
+      </w:r>
+      <w:proofErr w:type="spellEnd"/>
+      <w:r>
+        <w:rPr>
+          <w:rFonts w:ascii="Arial" w:hAnsi="Arial" w:cs="Arial"/>
+          <w:sz w:val="22"/>
+          <w:szCs w:val="22"/>
+        </w:rPr>
+        <w:t xml:space="preserve"> </w:t>
+      </w:r>
+      <w:proofErr w:type="spellStart"/>
+      <w:r>
+        <w:rPr>
+          <w:rFonts w:ascii="Arial" w:hAnsi="Arial" w:cs="Arial"/>
+          <w:sz w:val="22"/>
+          <w:szCs w:val="22"/>
+        </w:rPr>
+        <w:t>catidad</w:t>
+      </w:r>
+      <w:proofErr w:type="spellEnd"/>
+      <w:r>
+        <w:rPr>
+          <w:rFonts w:ascii="Arial" w:hAnsi="Arial" w:cs="Arial"/>
+          <w:sz w:val="22"/>
+          <w:szCs w:val="22"/>
+        </w:rPr>
+        <w:t xml:space="preserve"> de </w:t>
+      </w:r>
+      <w:proofErr w:type="spellStart"/>
+      <w:r>
+        <w:rPr>
+          <w:rFonts w:ascii="Arial" w:hAnsi="Arial" w:cs="Arial"/>
+          <w:sz w:val="22"/>
+          <w:szCs w:val="22"/>
+        </w:rPr>
+        <w:t>tiempo</w:t>
+      </w:r>
+      <w:proofErr w:type="spellEnd"/>
+      <w:r>
+        <w:rPr>
+          <w:rFonts w:ascii="Arial" w:hAnsi="Arial" w:cs="Arial"/>
+          <w:sz w:val="22"/>
+          <w:szCs w:val="22"/>
+        </w:rPr>
+        <w:t xml:space="preserve">. </w:t>
       </w:r>
     </w:p>
     <w:p>
@@ -4793,8 +7138,9 @@
           <w:sz w:val="22"/>
           <w:lang w:val="es-ES"/>
         </w:rPr>
-        <w:t xml:space="preserve"> de información prelimiar se busca reducir al máximo la incertidumbre sobre el desarrollo del proyecto frente a varios aspectos</w:t>
-      </w:r>
+        <w:t xml:space="preserve"> de información </w:t>
+      </w:r>
+      <w:proofErr w:type="spellStart"/>
       <w:r>
         <w:rPr>
           <w:rFonts w:ascii="Arial" w:hAnsi="Arial" w:cs="Arial"/>
@@ -4802,7 +7148,46 @@
           <w:sz w:val="22"/>
           <w:lang w:val="es-ES"/>
         </w:rPr>
-        <w:t xml:space="preserve"> (confirmar que frente a cada uno de estos aspectos no hayan impedimentos para el desarrollo del proyecto), o en otras palabras que si es posible su desarrollo.</w:t>
+        <w:t>prelimiar</w:t>
+      </w:r>
+      <w:proofErr w:type="spellEnd"/>
+      <w:r>
+        <w:rPr>
+          <w:rFonts w:ascii="Arial" w:hAnsi="Arial" w:cs="Arial"/>
+          <w:color w:val="365F91" w:themeColor="accent1" w:themeShade="BF"/>
+          <w:sz w:val="22"/>
+          <w:lang w:val="es-ES"/>
+        </w:rPr>
+        <w:t xml:space="preserve"> se busca reducir al máximo la incertidumbre sobre el desarrollo del proyecto frente a varios aspectos</w:t>
+      </w:r>
+      <w:r>
+        <w:rPr>
+          <w:rFonts w:ascii="Arial" w:hAnsi="Arial" w:cs="Arial"/>
+          <w:color w:val="365F91" w:themeColor="accent1" w:themeShade="BF"/>
+          <w:sz w:val="22"/>
+          <w:lang w:val="es-ES"/>
+        </w:rPr>
+        <w:t xml:space="preserve"> (confirmar que frente a cada uno de estos aspectos no </w:t>
+      </w:r>
+      <w:proofErr w:type="gramStart"/>
+      <w:r>
+        <w:rPr>
+          <w:rFonts w:ascii="Arial" w:hAnsi="Arial" w:cs="Arial"/>
+          <w:color w:val="365F91" w:themeColor="accent1" w:themeShade="BF"/>
+          <w:sz w:val="22"/>
+          <w:lang w:val="es-ES"/>
+        </w:rPr>
+        <w:t>hayan</w:t>
+      </w:r>
+      <w:proofErr w:type="gramEnd"/>
+      <w:r>
+        <w:rPr>
+          <w:rFonts w:ascii="Arial" w:hAnsi="Arial" w:cs="Arial"/>
+          <w:color w:val="365F91" w:themeColor="accent1" w:themeShade="BF"/>
+          <w:sz w:val="22"/>
+          <w:lang w:val="es-ES"/>
+        </w:rPr>
+        <w:t xml:space="preserve"> impedimentos para el desarrollo del proyecto), o en otras palabras que si es posible su desarrollo.</w:t>
       </w:r>
     </w:p>
     <w:p>
@@ -4810,9 +7195,14 @@
         <w:pStyle w:val="Ttulo2"/>
       </w:pPr>
       <w:bookmarkStart w:id="10" w:name="_Toc413857950"/>
+      <w:proofErr w:type="spellStart"/>
       <w:r>
         <w:lastRenderedPageBreak/>
-        <w:t>Factibilidad Técnica</w:t>
+        <w:t>Factibilidad</w:t>
+      </w:r>
+      <w:proofErr w:type="spellEnd"/>
+      <w:r>
+        <w:t xml:space="preserve"> Técnica</w:t>
       </w:r>
       <w:bookmarkEnd w:id="10"/>
     </w:p>
@@ -4843,10 +7233,20 @@
         <w:pStyle w:val="Ttulo2"/>
       </w:pPr>
       <w:bookmarkStart w:id="12" w:name="_Toc413857952"/>
-      <w:r>
-        <w:t>Factibilidad Legal y Ética</w:t>
+      <w:proofErr w:type="spellStart"/>
+      <w:r>
+        <w:t>Factibilidad</w:t>
+      </w:r>
+      <w:proofErr w:type="spellEnd"/>
+      <w:r>
+        <w:t xml:space="preserve"> Legal y </w:t>
+      </w:r>
+      <w:proofErr w:type="spellStart"/>
+      <w:r>
+        <w:t>Ética</w:t>
       </w:r>
       <w:bookmarkEnd w:id="12"/>
+      <w:proofErr w:type="spellEnd"/>
     </w:p>
     <w:p>
       <w:pPr>
@@ -4914,6 +7314,7 @@
           <w:lang w:val="es-ES"/>
         </w:rPr>
       </w:pPr>
+      <w:proofErr w:type="spellStart"/>
       <w:r>
         <w:rPr>
           <w:rFonts w:ascii="Arial" w:hAnsi="Arial" w:cs="Arial"/>
@@ -4921,7 +7322,37 @@
           <w:sz w:val="22"/>
           <w:lang w:val="es-ES"/>
         </w:rPr>
-        <w:t>Aqui se puede hacer una descripción de la situación actual del proceso y del contexto en que se desarrolla. Explicación mas específica del problema, sus causas y sus consecuencias.</w:t>
+        <w:t>Aqui</w:t>
+      </w:r>
+      <w:proofErr w:type="spellEnd"/>
+      <w:r>
+        <w:rPr>
+          <w:rFonts w:ascii="Arial" w:hAnsi="Arial" w:cs="Arial"/>
+          <w:color w:val="365F91" w:themeColor="accent1" w:themeShade="BF"/>
+          <w:sz w:val="22"/>
+          <w:lang w:val="es-ES"/>
+        </w:rPr>
+        <w:t xml:space="preserve"> se puede hacer una descripción de la situación actual del proceso y del contexto en que se desarrolla. Explicación </w:t>
+      </w:r>
+      <w:proofErr w:type="spellStart"/>
+      <w:r>
+        <w:rPr>
+          <w:rFonts w:ascii="Arial" w:hAnsi="Arial" w:cs="Arial"/>
+          <w:color w:val="365F91" w:themeColor="accent1" w:themeShade="BF"/>
+          <w:sz w:val="22"/>
+          <w:lang w:val="es-ES"/>
+        </w:rPr>
+        <w:t>mas</w:t>
+      </w:r>
+      <w:proofErr w:type="spellEnd"/>
+      <w:r>
+        <w:rPr>
+          <w:rFonts w:ascii="Arial" w:hAnsi="Arial" w:cs="Arial"/>
+          <w:color w:val="365F91" w:themeColor="accent1" w:themeShade="BF"/>
+          <w:sz w:val="22"/>
+          <w:lang w:val="es-ES"/>
+        </w:rPr>
+        <w:t xml:space="preserve"> específica del problema, sus causas y sus consecuencias.</w:t>
       </w:r>
     </w:p>
     <w:p>
@@ -4945,6 +7376,7 @@
           <w:lang w:val="es-ES"/>
         </w:rPr>
       </w:pPr>
+      <w:proofErr w:type="gramStart"/>
       <w:r>
         <w:rPr>
           <w:rFonts w:ascii="Arial" w:hAnsi="Arial" w:cs="Arial"/>
@@ -4954,6 +7386,7 @@
         </w:rPr>
         <w:t>Igualmente</w:t>
       </w:r>
+      <w:proofErr w:type="gramEnd"/>
       <w:r>
         <w:rPr>
           <w:rFonts w:ascii="Arial" w:hAnsi="Arial" w:cs="Arial"/>
@@ -5016,7 +7449,27 @@
           <w:sz w:val="22"/>
           <w:lang w:val="es-ES"/>
         </w:rPr>
-        <w:t>Enunciar (no transcribir o describir) las reglamentaciones o normatividad en las que está enmarcado el proceso a intervenir y/o que debe contemplarse para el desarrollo del Sisyema de Información. Leyes, decretos o reglamentaciones externas a la empresa o institución y también las internas de ser necesario.</w:t>
+        <w:t xml:space="preserve">Enunciar (no transcribir o describir) las reglamentaciones o normatividad en las que está enmarcado el proceso a intervenir y/o que debe contemplarse para el desarrollo del </w:t>
+      </w:r>
+      <w:proofErr w:type="spellStart"/>
+      <w:r>
+        <w:rPr>
+          <w:rFonts w:ascii="Arial" w:hAnsi="Arial" w:cs="Arial"/>
+          <w:color w:val="365F91" w:themeColor="accent1" w:themeShade="BF"/>
+          <w:sz w:val="22"/>
+          <w:lang w:val="es-ES"/>
+        </w:rPr>
+        <w:t>Sisyema</w:t>
+      </w:r>
+      <w:proofErr w:type="spellEnd"/>
+      <w:r>
+        <w:rPr>
+          <w:rFonts w:ascii="Arial" w:hAnsi="Arial" w:cs="Arial"/>
+          <w:color w:val="365F91" w:themeColor="accent1" w:themeShade="BF"/>
+          <w:sz w:val="22"/>
+          <w:lang w:val="es-ES"/>
+        </w:rPr>
+        <w:t xml:space="preserve"> de Información. Leyes, decretos o reglamentaciones externas a la empresa o institución y también las internas de ser necesario.</w:t>
       </w:r>
     </w:p>
     <w:p>
@@ -5071,7 +7524,27 @@
           <w:sz w:val="22"/>
           <w:lang w:val="es-ES"/>
         </w:rPr>
-        <w:t>Representación gráfica del proceso a intervenir (proceso actual) mediante un diagráma de flujo</w:t>
+        <w:t xml:space="preserve">Representación gráfica del proceso a intervenir (proceso actual) mediante un </w:t>
+      </w:r>
+      <w:proofErr w:type="spellStart"/>
+      <w:r>
+        <w:rPr>
+          <w:rFonts w:ascii="Arial" w:hAnsi="Arial" w:cs="Arial"/>
+          <w:color w:val="365F91" w:themeColor="accent1" w:themeShade="BF"/>
+          <w:sz w:val="22"/>
+          <w:lang w:val="es-ES"/>
+        </w:rPr>
+        <w:t>diagráma</w:t>
+      </w:r>
+      <w:proofErr w:type="spellEnd"/>
+      <w:r>
+        <w:rPr>
+          <w:rFonts w:ascii="Arial" w:hAnsi="Arial" w:cs="Arial"/>
+          <w:color w:val="365F91" w:themeColor="accent1" w:themeShade="BF"/>
+          <w:sz w:val="22"/>
+          <w:lang w:val="es-ES"/>
+        </w:rPr>
+        <w:t xml:space="preserve"> de flujo</w:t>
       </w:r>
       <w:r>
         <w:rPr>
@@ -5195,7 +7668,47 @@
           <w:sz w:val="22"/>
           <w:lang w:val="es-ES"/>
         </w:rPr>
-        <w:t>Las actividades planeadas para desarrollar el proyecto, en nuestra caso las diferentes etapas que plantea el programa, desagregadas cada una en un conjunto de acciones específicas y relaciondas de manera lógica</w:t>
+        <w:t xml:space="preserve">Las actividades planeadas para desarrollar el proyecto, en </w:t>
+      </w:r>
+      <w:proofErr w:type="gramStart"/>
+      <w:r>
+        <w:rPr>
+          <w:rFonts w:ascii="Arial" w:hAnsi="Arial" w:cs="Arial"/>
+          <w:color w:val="365F91" w:themeColor="accent1" w:themeShade="BF"/>
+          <w:sz w:val="22"/>
+          <w:lang w:val="es-ES"/>
+        </w:rPr>
+        <w:t>nuestra caso</w:t>
+      </w:r>
+      <w:proofErr w:type="gramEnd"/>
+      <w:r>
+        <w:rPr>
+          <w:rFonts w:ascii="Arial" w:hAnsi="Arial" w:cs="Arial"/>
+          <w:color w:val="365F91" w:themeColor="accent1" w:themeShade="BF"/>
+          <w:sz w:val="22"/>
+          <w:lang w:val="es-ES"/>
+        </w:rPr>
+        <w:t xml:space="preserve"> las diferentes etapas que plantea el programa, desagregadas cada una en un conjunto de acciones específicas y </w:t>
+      </w:r>
+      <w:proofErr w:type="spellStart"/>
+      <w:r>
+        <w:rPr>
+          <w:rFonts w:ascii="Arial" w:hAnsi="Arial" w:cs="Arial"/>
+          <w:color w:val="365F91" w:themeColor="accent1" w:themeShade="BF"/>
+          <w:sz w:val="22"/>
+          <w:lang w:val="es-ES"/>
+        </w:rPr>
+        <w:t>relaciondas</w:t>
+      </w:r>
+      <w:proofErr w:type="spellEnd"/>
+      <w:r>
+        <w:rPr>
+          <w:rFonts w:ascii="Arial" w:hAnsi="Arial" w:cs="Arial"/>
+          <w:color w:val="365F91" w:themeColor="accent1" w:themeShade="BF"/>
+          <w:sz w:val="22"/>
+          <w:lang w:val="es-ES"/>
+        </w:rPr>
+        <w:t xml:space="preserve"> de manera lógica</w:t>
       </w:r>
       <w:r>
         <w:rPr>
@@ -5277,7 +7790,25 @@
           <w:iCs w:val="0"/>
           <w:sz w:val="28"/>
         </w:rPr>
-        <w:t xml:space="preserve"> (Fase 2)</w:t>
+        <w:t xml:space="preserve"> (</w:t>
+      </w:r>
+      <w:proofErr w:type="spellStart"/>
+      <w:r>
+        <w:rPr>
+          <w:i w:val="0"/>
+          <w:iCs w:val="0"/>
+          <w:sz w:val="28"/>
+        </w:rPr>
+        <w:t>Fase</w:t>
+      </w:r>
+      <w:proofErr w:type="spellEnd"/>
+      <w:r>
+        <w:rPr>
+          <w:i w:val="0"/>
+          <w:iCs w:val="0"/>
+          <w:sz w:val="28"/>
+        </w:rPr>
+        <w:t xml:space="preserve"> 2)</w:t>
       </w:r>
       <w:bookmarkEnd w:id="17"/>
     </w:p>
@@ -5593,6 +8124,7 @@
                 <w:sz w:val="20"/>
               </w:rPr>
             </w:pPr>
+            <w:proofErr w:type="spellStart"/>
             <w:r>
               <w:rPr>
                 <w:rFonts w:ascii="Arial" w:hAnsi="Arial" w:cs="Arial"/>
@@ -5602,6 +8134,7 @@
               </w:rPr>
               <w:t>Efectivo</w:t>
             </w:r>
+            <w:proofErr w:type="spellEnd"/>
           </w:p>
         </w:tc>
         <w:tc>
@@ -5626,6 +8159,7 @@
                 <w:sz w:val="20"/>
               </w:rPr>
             </w:pPr>
+            <w:proofErr w:type="spellStart"/>
             <w:r>
               <w:rPr>
                 <w:rFonts w:ascii="Arial" w:hAnsi="Arial" w:cs="Arial"/>
@@ -5636,6 +8170,7 @@
               </w:rPr>
               <w:t>Especie</w:t>
             </w:r>
+            <w:proofErr w:type="spellEnd"/>
           </w:p>
         </w:tc>
         <w:tc>
@@ -5772,6 +8307,7 @@
                 <w:sz w:val="20"/>
               </w:rPr>
             </w:pPr>
+            <w:proofErr w:type="spellStart"/>
             <w:r>
               <w:rPr>
                 <w:rFonts w:ascii="Arial" w:hAnsi="Arial" w:cs="Arial"/>
@@ -5781,6 +8317,7 @@
               </w:rPr>
               <w:t>Efectivo</w:t>
             </w:r>
+            <w:proofErr w:type="spellEnd"/>
           </w:p>
           <w:p>
             <w:pPr>
@@ -5813,6 +8350,7 @@
                 <w:sz w:val="20"/>
               </w:rPr>
             </w:pPr>
+            <w:proofErr w:type="spellStart"/>
             <w:r>
               <w:rPr>
                 <w:rFonts w:ascii="Arial" w:hAnsi="Arial" w:cs="Arial"/>
@@ -5822,6 +8360,7 @@
               </w:rPr>
               <w:t>Especie</w:t>
             </w:r>
+            <w:proofErr w:type="spellEnd"/>
           </w:p>
         </w:tc>
         <w:tc>
@@ -7816,8 +10355,9 @@
           <w:sz w:val="22"/>
           <w:lang w:val="es-ES"/>
         </w:rPr>
-        <w:t>fectos que se esperan se den sobre los diferentes actores benefiarios del proyecto</w:t>
-      </w:r>
+        <w:t xml:space="preserve">fectos que se esperan se den sobre los diferentes actores </w:t>
+      </w:r>
+      <w:proofErr w:type="spellStart"/>
       <w:r>
         <w:rPr>
           <w:rFonts w:ascii="Arial" w:hAnsi="Arial" w:cs="Arial"/>
@@ -7825,7 +10365,46 @@
           <w:sz w:val="22"/>
           <w:lang w:val="es-ES"/>
         </w:rPr>
-        <w:t>. Pueden ser de diferentes tipos: sociales (mejoramiento del bienestar o la calidad de vida), técnicos (mejoramiento de procesos), económicos (incremento en ongresos, decremento de los costos) ambientales (conservación de los recursos naturales)</w:t>
+        <w:t>benefiarios</w:t>
+      </w:r>
+      <w:proofErr w:type="spellEnd"/>
+      <w:r>
+        <w:rPr>
+          <w:rFonts w:ascii="Arial" w:hAnsi="Arial" w:cs="Arial"/>
+          <w:color w:val="365F91" w:themeColor="accent1" w:themeShade="BF"/>
+          <w:sz w:val="22"/>
+          <w:lang w:val="es-ES"/>
+        </w:rPr>
+        <w:t xml:space="preserve"> del proyecto</w:t>
+      </w:r>
+      <w:r>
+        <w:rPr>
+          <w:rFonts w:ascii="Arial" w:hAnsi="Arial" w:cs="Arial"/>
+          <w:color w:val="365F91" w:themeColor="accent1" w:themeShade="BF"/>
+          <w:sz w:val="22"/>
+          <w:lang w:val="es-ES"/>
+        </w:rPr>
+        <w:t xml:space="preserve">. Pueden ser de diferentes tipos: sociales (mejoramiento del bienestar o la calidad de vida), técnicos (mejoramiento de procesos), económicos (incremento en </w:t>
+      </w:r>
+      <w:proofErr w:type="spellStart"/>
+      <w:r>
+        <w:rPr>
+          <w:rFonts w:ascii="Arial" w:hAnsi="Arial" w:cs="Arial"/>
+          <w:color w:val="365F91" w:themeColor="accent1" w:themeShade="BF"/>
+          <w:sz w:val="22"/>
+          <w:lang w:val="es-ES"/>
+        </w:rPr>
+        <w:t>ongresos</w:t>
+      </w:r>
+      <w:proofErr w:type="spellEnd"/>
+      <w:r>
+        <w:rPr>
+          <w:rFonts w:ascii="Arial" w:hAnsi="Arial" w:cs="Arial"/>
+          <w:color w:val="365F91" w:themeColor="accent1" w:themeShade="BF"/>
+          <w:sz w:val="22"/>
+          <w:lang w:val="es-ES"/>
+        </w:rPr>
+        <w:t>, decremento de los costos) ambientales (conservación de los recursos naturales)</w:t>
       </w:r>
     </w:p>
     <w:p>
@@ -7994,6 +10573,7 @@
                 <w:sz w:val="20"/>
               </w:rPr>
             </w:pPr>
+            <w:proofErr w:type="spellStart"/>
             <w:r>
               <w:rPr>
                 <w:rFonts w:ascii="Arial" w:hAnsi="Arial" w:cs="Arial"/>
@@ -8003,6 +10583,7 @@
               </w:rPr>
               <w:t>Alcance</w:t>
             </w:r>
+            <w:proofErr w:type="spellEnd"/>
           </w:p>
         </w:tc>
         <w:tc>
@@ -8020,6 +10601,7 @@
                 <w:sz w:val="20"/>
               </w:rPr>
             </w:pPr>
+            <w:proofErr w:type="spellStart"/>
             <w:r>
               <w:rPr>
                 <w:rFonts w:ascii="Arial" w:hAnsi="Arial" w:cs="Arial"/>
@@ -8029,6 +10611,7 @@
               </w:rPr>
               <w:t>Impacto</w:t>
             </w:r>
+            <w:proofErr w:type="spellEnd"/>
           </w:p>
         </w:tc>
       </w:tr>
@@ -8078,6 +10661,7 @@
                 <w:sz w:val="20"/>
               </w:rPr>
             </w:pPr>
+            <w:proofErr w:type="spellStart"/>
             <w:r>
               <w:rPr>
                 <w:rFonts w:ascii="Arial" w:hAnsi="Arial" w:cs="Arial"/>
@@ -8087,6 +10671,7 @@
               </w:rPr>
               <w:t>Resultado</w:t>
             </w:r>
+            <w:proofErr w:type="spellEnd"/>
           </w:p>
         </w:tc>
         <w:tc>
@@ -8335,12 +10920,44 @@
         </w:rPr>
         <w:t xml:space="preserve">: Matriz de Resultados Vs. </w:t>
       </w:r>
-      <w:r>
-        <w:rPr>
-          <w:rFonts w:ascii="Arial" w:hAnsi="Arial" w:cs="Arial"/>
-        </w:rPr>
-        <w:t>Alcances e Impactos  esperados</w:t>
-      </w:r>
+      <w:proofErr w:type="spellStart"/>
+      <w:r>
+        <w:rPr>
+          <w:rFonts w:ascii="Arial" w:hAnsi="Arial" w:cs="Arial"/>
+        </w:rPr>
+        <w:t>Alcances</w:t>
+      </w:r>
+      <w:proofErr w:type="spellEnd"/>
+      <w:r>
+        <w:rPr>
+          <w:rFonts w:ascii="Arial" w:hAnsi="Arial" w:cs="Arial"/>
+        </w:rPr>
+        <w:t xml:space="preserve"> e </w:t>
+      </w:r>
+      <w:proofErr w:type="spellStart"/>
+      <w:proofErr w:type="gramStart"/>
+      <w:r>
+        <w:rPr>
+          <w:rFonts w:ascii="Arial" w:hAnsi="Arial" w:cs="Arial"/>
+        </w:rPr>
+        <w:t>Impactos</w:t>
+      </w:r>
+      <w:proofErr w:type="spellEnd"/>
+      <w:r>
+        <w:rPr>
+          <w:rFonts w:ascii="Arial" w:hAnsi="Arial" w:cs="Arial"/>
+        </w:rPr>
+        <w:t xml:space="preserve">  </w:t>
+      </w:r>
+      <w:proofErr w:type="spellStart"/>
+      <w:r>
+        <w:rPr>
+          <w:rFonts w:ascii="Arial" w:hAnsi="Arial" w:cs="Arial"/>
+        </w:rPr>
+        <w:t>esperados</w:t>
+      </w:r>
+      <w:proofErr w:type="spellEnd"/>
+      <w:proofErr w:type="gramEnd"/>
     </w:p>
     <w:p>
       <w:pPr>
@@ -8660,7 +11277,44 @@
                 <w:iCs/>
                 <w:sz w:val="20"/>
               </w:rPr>
-              <w:t>Espacio para Foto...&gt;</w:t>
+              <w:t xml:space="preserve">Espacio </w:t>
+            </w:r>
+            <w:proofErr w:type="gramStart"/>
+            <w:r>
+              <w:rPr>
+                <w:rFonts w:ascii="Arial" w:hAnsi="Arial" w:cs="Arial"/>
+                <w:b/>
+                <w:bCs/>
+                <w:i/>
+                <w:iCs/>
+                <w:sz w:val="20"/>
+              </w:rPr>
+              <w:t xml:space="preserve">para </w:t>
+            </w:r>
+            <w:proofErr w:type="spellStart"/>
+            <w:r>
+              <w:rPr>
+                <w:rFonts w:ascii="Arial" w:hAnsi="Arial" w:cs="Arial"/>
+                <w:b/>
+                <w:bCs/>
+                <w:i/>
+                <w:iCs/>
+                <w:sz w:val="20"/>
+              </w:rPr>
+              <w:t>Foto</w:t>
+            </w:r>
+            <w:proofErr w:type="spellEnd"/>
+            <w:proofErr w:type="gramEnd"/>
+            <w:r>
+              <w:rPr>
+                <w:rFonts w:ascii="Arial" w:hAnsi="Arial" w:cs="Arial"/>
+                <w:b/>
+                <w:bCs/>
+                <w:i/>
+                <w:iCs/>
+                <w:sz w:val="20"/>
+              </w:rPr>
+              <w:t>...&gt;</w:t>
             </w:r>
           </w:p>
           <w:p>
@@ -8699,6 +11353,7 @@
                 <w:sz w:val="20"/>
               </w:rPr>
             </w:pPr>
+            <w:proofErr w:type="spellStart"/>
             <w:r>
               <w:rPr>
                 <w:rFonts w:ascii="Arial" w:hAnsi="Arial" w:cs="Arial"/>
@@ -8706,7 +11361,37 @@
                 <w:bCs/>
                 <w:sz w:val="20"/>
               </w:rPr>
-              <w:t>Nombres y Apellidos:</w:t>
+              <w:t>Nombres</w:t>
+            </w:r>
+            <w:proofErr w:type="spellEnd"/>
+            <w:r>
+              <w:rPr>
+                <w:rFonts w:ascii="Arial" w:hAnsi="Arial" w:cs="Arial"/>
+                <w:b/>
+                <w:bCs/>
+                <w:sz w:val="20"/>
+              </w:rPr>
+              <w:t xml:space="preserve"> y </w:t>
+            </w:r>
+            <w:proofErr w:type="spellStart"/>
+            <w:r>
+              <w:rPr>
+                <w:rFonts w:ascii="Arial" w:hAnsi="Arial" w:cs="Arial"/>
+                <w:b/>
+                <w:bCs/>
+                <w:sz w:val="20"/>
+              </w:rPr>
+              <w:t>Apellidos</w:t>
+            </w:r>
+            <w:proofErr w:type="spellEnd"/>
+            <w:r>
+              <w:rPr>
+                <w:rFonts w:ascii="Arial" w:hAnsi="Arial" w:cs="Arial"/>
+                <w:b/>
+                <w:bCs/>
+                <w:sz w:val="20"/>
+              </w:rPr>
+              <w:t>:</w:t>
             </w:r>
           </w:p>
         </w:tc>
@@ -8743,6 +11428,7 @@
                 <w:sz w:val="20"/>
               </w:rPr>
             </w:pPr>
+            <w:proofErr w:type="spellStart"/>
             <w:r>
               <w:rPr>
                 <w:rFonts w:ascii="Arial" w:hAnsi="Arial" w:cs="Arial"/>
@@ -8750,7 +11436,17 @@
                 <w:bCs/>
                 <w:sz w:val="20"/>
               </w:rPr>
-              <w:t>Identificación No.</w:t>
+              <w:t>Identificación</w:t>
+            </w:r>
+            <w:proofErr w:type="spellEnd"/>
+            <w:r>
+              <w:rPr>
+                <w:rFonts w:ascii="Arial" w:hAnsi="Arial" w:cs="Arial"/>
+                <w:b/>
+                <w:bCs/>
+                <w:sz w:val="20"/>
+              </w:rPr>
+              <w:t xml:space="preserve"> No.</w:t>
             </w:r>
           </w:p>
         </w:tc>
@@ -8787,6 +11483,7 @@
                 <w:sz w:val="20"/>
               </w:rPr>
             </w:pPr>
+            <w:proofErr w:type="spellStart"/>
             <w:r>
               <w:rPr>
                 <w:rFonts w:ascii="Arial" w:hAnsi="Arial" w:cs="Arial"/>
@@ -8794,7 +11491,17 @@
                 <w:bCs/>
                 <w:sz w:val="20"/>
               </w:rPr>
-              <w:t>Fecha de Nacimiento</w:t>
+              <w:t>Fecha</w:t>
+            </w:r>
+            <w:proofErr w:type="spellEnd"/>
+            <w:r>
+              <w:rPr>
+                <w:rFonts w:ascii="Arial" w:hAnsi="Arial" w:cs="Arial"/>
+                <w:b/>
+                <w:bCs/>
+                <w:sz w:val="20"/>
+              </w:rPr>
+              <w:t xml:space="preserve"> de Nacimiento</w:t>
             </w:r>
           </w:p>
         </w:tc>
@@ -8875,6 +11582,7 @@
                 <w:sz w:val="20"/>
               </w:rPr>
             </w:pPr>
+            <w:proofErr w:type="spellStart"/>
             <w:r>
               <w:rPr>
                 <w:rFonts w:ascii="Arial" w:hAnsi="Arial" w:cs="Arial"/>
@@ -8882,7 +11590,17 @@
                 <w:bCs/>
                 <w:sz w:val="20"/>
               </w:rPr>
-              <w:t>Descripción del Cargo Actual:</w:t>
+              <w:t>Descripción</w:t>
+            </w:r>
+            <w:proofErr w:type="spellEnd"/>
+            <w:r>
+              <w:rPr>
+                <w:rFonts w:ascii="Arial" w:hAnsi="Arial" w:cs="Arial"/>
+                <w:b/>
+                <w:bCs/>
+                <w:sz w:val="20"/>
+              </w:rPr>
+              <w:t xml:space="preserve"> del Cargo Actual:</w:t>
             </w:r>
           </w:p>
         </w:tc>
@@ -8919,6 +11637,7 @@
                 <w:sz w:val="20"/>
               </w:rPr>
             </w:pPr>
+            <w:proofErr w:type="spellStart"/>
             <w:r>
               <w:rPr>
                 <w:rFonts w:ascii="Arial" w:hAnsi="Arial" w:cs="Arial"/>
@@ -8926,7 +11645,37 @@
                 <w:bCs/>
                 <w:sz w:val="20"/>
               </w:rPr>
-              <w:t>Estudios Realizados:</w:t>
+              <w:t>Estudios</w:t>
+            </w:r>
+            <w:proofErr w:type="spellEnd"/>
+            <w:r>
+              <w:rPr>
+                <w:rFonts w:ascii="Arial" w:hAnsi="Arial" w:cs="Arial"/>
+                <w:b/>
+                <w:bCs/>
+                <w:sz w:val="20"/>
+              </w:rPr>
+              <w:t xml:space="preserve"> </w:t>
+            </w:r>
+            <w:proofErr w:type="spellStart"/>
+            <w:r>
+              <w:rPr>
+                <w:rFonts w:ascii="Arial" w:hAnsi="Arial" w:cs="Arial"/>
+                <w:b/>
+                <w:bCs/>
+                <w:sz w:val="20"/>
+              </w:rPr>
+              <w:t>Realizados</w:t>
+            </w:r>
+            <w:proofErr w:type="spellEnd"/>
+            <w:r>
+              <w:rPr>
+                <w:rFonts w:ascii="Arial" w:hAnsi="Arial" w:cs="Arial"/>
+                <w:b/>
+                <w:bCs/>
+                <w:sz w:val="20"/>
+              </w:rPr>
+              <w:t>:</w:t>
             </w:r>
           </w:p>
         </w:tc>
@@ -8963,6 +11712,7 @@
                 <w:sz w:val="20"/>
               </w:rPr>
             </w:pPr>
+            <w:proofErr w:type="spellStart"/>
             <w:r>
               <w:rPr>
                 <w:rFonts w:ascii="Arial" w:hAnsi="Arial" w:cs="Arial"/>
@@ -8970,7 +11720,37 @@
                 <w:bCs/>
                 <w:sz w:val="20"/>
               </w:rPr>
-              <w:t>Perfil Profesional:</w:t>
+              <w:t>Perfil</w:t>
+            </w:r>
+            <w:proofErr w:type="spellEnd"/>
+            <w:r>
+              <w:rPr>
+                <w:rFonts w:ascii="Arial" w:hAnsi="Arial" w:cs="Arial"/>
+                <w:b/>
+                <w:bCs/>
+                <w:sz w:val="20"/>
+              </w:rPr>
+              <w:t xml:space="preserve"> </w:t>
+            </w:r>
+            <w:proofErr w:type="spellStart"/>
+            <w:r>
+              <w:rPr>
+                <w:rFonts w:ascii="Arial" w:hAnsi="Arial" w:cs="Arial"/>
+                <w:b/>
+                <w:bCs/>
+                <w:sz w:val="20"/>
+              </w:rPr>
+              <w:t>Profesional</w:t>
+            </w:r>
+            <w:proofErr w:type="spellEnd"/>
+            <w:r>
+              <w:rPr>
+                <w:rFonts w:ascii="Arial" w:hAnsi="Arial" w:cs="Arial"/>
+                <w:b/>
+                <w:bCs/>
+                <w:sz w:val="20"/>
+              </w:rPr>
+              <w:t>:</w:t>
             </w:r>
           </w:p>
         </w:tc>
@@ -9115,7 +11895,71 @@
           <w:rFonts w:ascii="Arial" w:hAnsi="Arial" w:cs="Arial"/>
           <w:sz w:val="20"/>
         </w:rPr>
-        <w:t>“Nombre de Libro” - &lt;Editorial&gt; &lt;Número de Páginas&gt; ISBN &lt;Número&gt;.</w:t>
+        <w:t>“</w:t>
+      </w:r>
+      <w:proofErr w:type="spellStart"/>
+      <w:r>
+        <w:rPr>
+          <w:rFonts w:ascii="Arial" w:hAnsi="Arial" w:cs="Arial"/>
+          <w:sz w:val="20"/>
+        </w:rPr>
+        <w:t>Nombre</w:t>
+      </w:r>
+      <w:proofErr w:type="spellEnd"/>
+      <w:r>
+        <w:rPr>
+          <w:rFonts w:ascii="Arial" w:hAnsi="Arial" w:cs="Arial"/>
+          <w:sz w:val="20"/>
+        </w:rPr>
+        <w:t xml:space="preserve"> de Libro” - &lt;Editorial&gt; &lt;</w:t>
+      </w:r>
+      <w:proofErr w:type="spellStart"/>
+      <w:r>
+        <w:rPr>
+          <w:rFonts w:ascii="Arial" w:hAnsi="Arial" w:cs="Arial"/>
+          <w:sz w:val="20"/>
+        </w:rPr>
+        <w:t>Número</w:t>
+      </w:r>
+      <w:proofErr w:type="spellEnd"/>
+      <w:r>
+        <w:rPr>
+          <w:rFonts w:ascii="Arial" w:hAnsi="Arial" w:cs="Arial"/>
+          <w:sz w:val="20"/>
+        </w:rPr>
+        <w:t xml:space="preserve"> de </w:t>
+      </w:r>
+      <w:proofErr w:type="spellStart"/>
+      <w:r>
+        <w:rPr>
+          <w:rFonts w:ascii="Arial" w:hAnsi="Arial" w:cs="Arial"/>
+          <w:sz w:val="20"/>
+        </w:rPr>
+        <w:t>Páginas</w:t>
+      </w:r>
+      <w:proofErr w:type="spellEnd"/>
+      <w:r>
+        <w:rPr>
+          <w:rFonts w:ascii="Arial" w:hAnsi="Arial" w:cs="Arial"/>
+          <w:sz w:val="20"/>
+        </w:rPr>
+        <w:t>&gt; ISBN &lt;</w:t>
+      </w:r>
+      <w:proofErr w:type="spellStart"/>
+      <w:r>
+        <w:rPr>
+          <w:rFonts w:ascii="Arial" w:hAnsi="Arial" w:cs="Arial"/>
+          <w:sz w:val="20"/>
+        </w:rPr>
+        <w:t>Número</w:t>
+      </w:r>
+      <w:proofErr w:type="spellEnd"/>
+      <w:r>
+        <w:rPr>
+          <w:rFonts w:ascii="Arial" w:hAnsi="Arial" w:cs="Arial"/>
+          <w:sz w:val="20"/>
+        </w:rPr>
+        <w:t>&gt;.</w:t>
       </w:r>
     </w:p>
     <w:p>
@@ -9142,7 +11986,71 @@
           <w:rFonts w:ascii="Arial" w:hAnsi="Arial" w:cs="Arial"/>
           <w:sz w:val="20"/>
         </w:rPr>
-        <w:t>“Nombre de Libro” - &lt;Editorial&gt; &lt;Número de Páginas&gt; ISBN &lt;Número&gt;.</w:t>
+        <w:t>“</w:t>
+      </w:r>
+      <w:proofErr w:type="spellStart"/>
+      <w:r>
+        <w:rPr>
+          <w:rFonts w:ascii="Arial" w:hAnsi="Arial" w:cs="Arial"/>
+          <w:sz w:val="20"/>
+        </w:rPr>
+        <w:t>Nombre</w:t>
+      </w:r>
+      <w:proofErr w:type="spellEnd"/>
+      <w:r>
+        <w:rPr>
+          <w:rFonts w:ascii="Arial" w:hAnsi="Arial" w:cs="Arial"/>
+          <w:sz w:val="20"/>
+        </w:rPr>
+        <w:t xml:space="preserve"> de Libro” - &lt;Editorial&gt; &lt;</w:t>
+      </w:r>
+      <w:proofErr w:type="spellStart"/>
+      <w:r>
+        <w:rPr>
+          <w:rFonts w:ascii="Arial" w:hAnsi="Arial" w:cs="Arial"/>
+          <w:sz w:val="20"/>
+        </w:rPr>
+        <w:t>Número</w:t>
+      </w:r>
+      <w:proofErr w:type="spellEnd"/>
+      <w:r>
+        <w:rPr>
+          <w:rFonts w:ascii="Arial" w:hAnsi="Arial" w:cs="Arial"/>
+          <w:sz w:val="20"/>
+        </w:rPr>
+        <w:t xml:space="preserve"> de </w:t>
+      </w:r>
+      <w:proofErr w:type="spellStart"/>
+      <w:r>
+        <w:rPr>
+          <w:rFonts w:ascii="Arial" w:hAnsi="Arial" w:cs="Arial"/>
+          <w:sz w:val="20"/>
+        </w:rPr>
+        <w:t>Páginas</w:t>
+      </w:r>
+      <w:proofErr w:type="spellEnd"/>
+      <w:r>
+        <w:rPr>
+          <w:rFonts w:ascii="Arial" w:hAnsi="Arial" w:cs="Arial"/>
+          <w:sz w:val="20"/>
+        </w:rPr>
+        <w:t>&gt; ISBN &lt;</w:t>
+      </w:r>
+      <w:proofErr w:type="spellStart"/>
+      <w:r>
+        <w:rPr>
+          <w:rFonts w:ascii="Arial" w:hAnsi="Arial" w:cs="Arial"/>
+          <w:sz w:val="20"/>
+        </w:rPr>
+        <w:t>Número</w:t>
+      </w:r>
+      <w:proofErr w:type="spellEnd"/>
+      <w:r>
+        <w:rPr>
+          <w:rFonts w:ascii="Arial" w:hAnsi="Arial" w:cs="Arial"/>
+          <w:sz w:val="20"/>
+        </w:rPr>
+        <w:t>&gt;.</w:t>
       </w:r>
     </w:p>
     <w:p>
@@ -9169,7 +12077,71 @@
           <w:rFonts w:ascii="Arial" w:hAnsi="Arial" w:cs="Arial"/>
           <w:sz w:val="20"/>
         </w:rPr>
-        <w:t>“Nombre de Libro” - &lt;Editorial&gt; &lt;Número de Páginas&gt; ISBN &lt;Número&gt;.</w:t>
+        <w:t>“</w:t>
+      </w:r>
+      <w:proofErr w:type="spellStart"/>
+      <w:r>
+        <w:rPr>
+          <w:rFonts w:ascii="Arial" w:hAnsi="Arial" w:cs="Arial"/>
+          <w:sz w:val="20"/>
+        </w:rPr>
+        <w:t>Nombre</w:t>
+      </w:r>
+      <w:proofErr w:type="spellEnd"/>
+      <w:r>
+        <w:rPr>
+          <w:rFonts w:ascii="Arial" w:hAnsi="Arial" w:cs="Arial"/>
+          <w:sz w:val="20"/>
+        </w:rPr>
+        <w:t xml:space="preserve"> de Libro” - &lt;Editorial&gt; &lt;</w:t>
+      </w:r>
+      <w:proofErr w:type="spellStart"/>
+      <w:r>
+        <w:rPr>
+          <w:rFonts w:ascii="Arial" w:hAnsi="Arial" w:cs="Arial"/>
+          <w:sz w:val="20"/>
+        </w:rPr>
+        <w:t>Número</w:t>
+      </w:r>
+      <w:proofErr w:type="spellEnd"/>
+      <w:r>
+        <w:rPr>
+          <w:rFonts w:ascii="Arial" w:hAnsi="Arial" w:cs="Arial"/>
+          <w:sz w:val="20"/>
+        </w:rPr>
+        <w:t xml:space="preserve"> de </w:t>
+      </w:r>
+      <w:proofErr w:type="spellStart"/>
+      <w:r>
+        <w:rPr>
+          <w:rFonts w:ascii="Arial" w:hAnsi="Arial" w:cs="Arial"/>
+          <w:sz w:val="20"/>
+        </w:rPr>
+        <w:t>Páginas</w:t>
+      </w:r>
+      <w:proofErr w:type="spellEnd"/>
+      <w:r>
+        <w:rPr>
+          <w:rFonts w:ascii="Arial" w:hAnsi="Arial" w:cs="Arial"/>
+          <w:sz w:val="20"/>
+        </w:rPr>
+        <w:t>&gt; ISBN &lt;</w:t>
+      </w:r>
+      <w:proofErr w:type="spellStart"/>
+      <w:r>
+        <w:rPr>
+          <w:rFonts w:ascii="Arial" w:hAnsi="Arial" w:cs="Arial"/>
+          <w:sz w:val="20"/>
+        </w:rPr>
+        <w:t>Número</w:t>
+      </w:r>
+      <w:proofErr w:type="spellEnd"/>
+      <w:r>
+        <w:rPr>
+          <w:rFonts w:ascii="Arial" w:hAnsi="Arial" w:cs="Arial"/>
+          <w:sz w:val="20"/>
+        </w:rPr>
+        <w:t>&gt;.</w:t>
       </w:r>
     </w:p>
     <w:sectPr>
@@ -12355,7 +15327,6 @@
     <w:qFormat/>
     <w:rsid w:val="00A53C5F"/>
     <w:rPr>
-      <w:noProof/>
       <w:sz w:val="24"/>
       <w:szCs w:val="24"/>
     </w:rPr>
@@ -12555,6 +15526,7 @@
   <w:style w:type="character" w:default="1" w:styleId="Fuentedeprrafopredeter">
     <w:name w:val="Default Paragraph Font"/>
     <w:uiPriority w:val="1"/>
+    <w:semiHidden/>
     <w:unhideWhenUsed/>
   </w:style>
   <w:style w:type="table" w:default="1" w:styleId="Tablanormal">

</xml_diff>